<commit_message>
Added digcomp 2.2 and the tutorials to the paper, from the DigComp document
</commit_message>
<xml_diff>
--- a/paper.docx
+++ b/paper.docx
@@ -206,6 +206,32 @@
       </w:hyperlink>
       <w:r>
         <w:t xml:space="preserve">). During the project initial testing was done with all authors and issues in GitHub were used to tackle bugs.</w:t>
+      </w:r>
+    </w:p>
+    <w:p>
+      <w:pPr>
+        <w:pStyle w:val="BodyText"/>
+      </w:pPr>
+      <w:r>
+        <w:t xml:space="preserve">The learning and teaching material for ABM for archaeologists assumes that the users have completed secondary education. It is suitable for archaeologists with at least some background in archaeology and preferably after at least the first year of a Bachelor study in Archaeology (preferably above EQF levels 4 or 5). In addition, the tutorials are aimed at professionals working in archaeology and some experience with computer. We also assume that learners are proficient in English and have at least the Reading B1 level, but Reading B2 is recommended</w:t>
+      </w:r>
+      <w:r>
+        <w:t xml:space="preserve"> </w:t>
+      </w:r>
+      <w:r>
+        <w:t xml:space="preserve">(Council of Europe 2020)</w:t>
+      </w:r>
+      <w:r>
+        <w:t xml:space="preserve">. The tutorials are developed aiming to develop learners in the following competence area’s: 1. Information and data literacy, 2. Communication and collaboration, 3. Digital content creation and, 5. Problem solving</w:t>
+      </w:r>
+      <w:r>
+        <w:t xml:space="preserve"> </w:t>
+      </w:r>
+      <w:r>
+        <w:t xml:space="preserve">(European Commission, Joint Research Centre et al. 2022)</w:t>
+      </w:r>
+      <w:r>
+        <w:t xml:space="preserve">.</w:t>
       </w:r>
     </w:p>
     <w:p>
@@ -971,7 +997,7 @@
       </w:r>
     </w:p>
     <w:bookmarkEnd w:id="26"/>
-    <w:bookmarkStart w:id="68" w:name="results"/>
+    <w:bookmarkStart w:id="73" w:name="results"/>
     <w:p>
       <w:pPr>
         <w:pStyle w:val="Heading1"/>
@@ -1008,7 +1034,7 @@
       </w:r>
     </w:p>
     <w:bookmarkEnd w:id="27"/>
-    <w:bookmarkStart w:id="50" w:name="before-the-workhops"/>
+    <w:bookmarkStart w:id="28" w:name="final-tutorials"/>
     <w:p>
       <w:pPr>
         <w:pStyle w:val="Heading2"/>
@@ -1023,7 +1049,137 @@
         <w:tab/>
       </w:r>
       <w:r>
-        <w:t xml:space="preserve">Before the workhops</w:t>
+        <w:t xml:space="preserve">Final tutorials</w:t>
+      </w:r>
+    </w:p>
+    <w:p>
+      <w:pPr>
+        <w:pStyle w:val="FirstParagraph"/>
+      </w:pPr>
+      <w:r>
+        <w:t xml:space="preserve">The set of developed tutorials consists of the following tutorials:</w:t>
+      </w:r>
+    </w:p>
+    <w:p>
+      <w:pPr>
+        <w:numPr>
+          <w:ilvl w:val="0"/>
+          <w:numId w:val="1001"/>
+        </w:numPr>
+      </w:pPr>
+      <w:r>
+        <w:t xml:space="preserve">Tutorial 1: Introduction to ABM</w:t>
+      </w:r>
+    </w:p>
+    <w:p>
+      <w:pPr>
+        <w:numPr>
+          <w:ilvl w:val="0"/>
+          <w:numId w:val="1001"/>
+        </w:numPr>
+      </w:pPr>
+      <w:r>
+        <w:t xml:space="preserve">Tutorial 2: Beginning with NetLogo</w:t>
+      </w:r>
+    </w:p>
+    <w:p>
+      <w:pPr>
+        <w:numPr>
+          <w:ilvl w:val="0"/>
+          <w:numId w:val="1001"/>
+        </w:numPr>
+      </w:pPr>
+      <w:r>
+        <w:t xml:space="preserve">Tutorial 3: Expanded ABM skills</w:t>
+      </w:r>
+    </w:p>
+    <w:p>
+      <w:pPr>
+        <w:numPr>
+          <w:ilvl w:val="0"/>
+          <w:numId w:val="1001"/>
+        </w:numPr>
+      </w:pPr>
+      <w:r>
+        <w:t xml:space="preserve">Tutorial 4: Intermediate ABM</w:t>
+      </w:r>
+    </w:p>
+    <w:p>
+      <w:pPr>
+        <w:numPr>
+          <w:ilvl w:val="0"/>
+          <w:numId w:val="1001"/>
+        </w:numPr>
+      </w:pPr>
+      <w:r>
+        <w:t xml:space="preserve">Tutorial 5: How to Model</w:t>
+      </w:r>
+    </w:p>
+    <w:p>
+      <w:pPr>
+        <w:pStyle w:val="FirstParagraph"/>
+      </w:pPr>
+      <w:r>
+        <w:t xml:space="preserve">Each tutorials consists of a different number of lessons that guide the learner in a self-pace manner through the lessons.</w:t>
+      </w:r>
+    </w:p>
+    <w:p>
+      <w:pPr>
+        <w:pStyle w:val="BodyText"/>
+      </w:pPr>
+      <w:r>
+        <w:t xml:space="preserve">In the first tutorial the learner will learn what simulations and agent-based models are and how they can help in archaeological research. This tutorial consists of 4 lessons. The first two lesson introduce the learner into simulation in general and Agent-Based Modelling in specific. Various concepts related to ABM are introduced and the first concepts within NetLogo are explained. The third lesson aims to explain how ABMs are used in archaeological research. The final lesson introduces the learner to the NetLogo Interface and the difference between the Interactive and Authoring mode. This tutorial build a foundation for working in NetLogo and with ABM. All activity stays within the intermediate level, although higher levels might be touch upon.</w:t>
+      </w:r>
+    </w:p>
+    <w:p>
+      <w:pPr>
+        <w:pStyle w:val="BodyText"/>
+      </w:pPr>
+      <w:r>
+        <w:t xml:space="preserve">In tutorial 2 the learner will learn the basics of NetLogo by making your first simulation on the Out of Africal dispersal of homo sapiens. The leaerner will work with basic NetLogo syntax and learn how to set up a simulation and visualize their outcomes. This tutorial consists of 9 lessons. This tutorial intends to guide the learner from the intermediate to the advanced level of proficiency. The learning curve is relatively gentle. This is achieved by learning to work with the NetLogo web interface. The primitives are introduced and initialization phase of a simple ABM is gone through. The world within NetLogo’s world (including dimensions, coordinates, origin) and how to alter it are explained and experience in a hands-on approach. The learners learn about simple simulation loops and how to use primitives. The advanced level is achieved with the custom procedures and variables. In addition, if-statements are introduced and more complex versions thereof. Exporting information using plots is also explained.</w:t>
+      </w:r>
+    </w:p>
+    <w:p>
+      <w:pPr>
+        <w:pStyle w:val="BodyText"/>
+      </w:pPr>
+      <w:r>
+        <w:t xml:space="preserve">In the third tutorial, the learner will build a simple trade model, picking up more advanced NetLogo coding along the way, such as loops, lists and reporters. The learner will be introduced to some techniques like modular code development and debugging which will become important with this increased coding complexity. This tutorial consists of 7 lessons. This tutorial intends to guide the learner from the intermediate to the advanced and highly specialised level of proficiency. This is achieved by improving development through using modular code, pseudocode and annotating the code. In addition, custom agent breeds are introduced. Visualization with labels and reporters, plots and monitors are learned. The use of loops is further explained. Debugging is learned in lesson 7. This can be very advanced, since it involves knowledge of the NetLogo-language combined with problem solving of unexpected behaviour.</w:t>
+      </w:r>
+    </w:p>
+    <w:p>
+      <w:pPr>
+        <w:pStyle w:val="BodyText"/>
+      </w:pPr>
+      <w:r>
+        <w:t xml:space="preserve">In tutorial 4 the learner will work with Sugarscape simulations to further expand your ABM and NetLogo skills. The learner will learn how to set up more complex interactions between agents and the environment. Furthermore, the basics of setting up good experiments and validating models will be explained. This tutorial consists of 8 lessons. This tutorial intends to guide the learner from the (intermediate and) advanced level to the highly specialised level of proficiency. In this tutorial more complex agent-environment interaction is further learned, including learning ways to visualize the environment and how to give more agency to patches. Creating toy landscapes are central to lesson 5. The learner also learns the basics of setting up experiments in NetLogo and how to use monitors and flexible plots to understand the results. The validation of agent-based models is an important concept of designing a good experiment. The finale step, is to compare simulation results with the archaeological record. The last lesson is aimed at learning syntax to make lists more dynamic and how to refactor code.</w:t>
+      </w:r>
+    </w:p>
+    <w:p>
+      <w:pPr>
+        <w:pStyle w:val="BodyText"/>
+      </w:pPr>
+      <w:r>
+        <w:t xml:space="preserve">In the final and fifth tutorial the learner will learn more about how to actually incorporate agent-based modelling in research. This tutorial focusses less on programming in NetLogo and more on the model development process. The learner will learn about the different phases in modelling and how to export data from models. This tutorial consists of 5 lessons. This tutorial touches upon various levels, but mainly between the intermediate and highly specialised level of proficiency. This tutorial is approaches more theoretical aspects in a practical environment. The learner leans about the model development process starting with the conceptual phase of the model development. Good and bad research questions for modelling are explained and the difference between them. The learner needs to understand how to pick the right modelling technique. The learner should understand the importance of properly conceptualizing a model before starting the technical phase of the model development. In this phase parametrisation, designing experiments and the analyses and interpretation of the models are important. Learning about the dissemination phase of the model development is aimed at understanding (the importance of) publishing models and replication. In addition, learning how to export results from NetLogo using basic export primitives is explained. The BehaviorSpace is explained to enable the learners to analyse the output of models.</w:t>
+      </w:r>
+    </w:p>
+    <w:bookmarkEnd w:id="28"/>
+    <w:bookmarkStart w:id="51" w:name="before-the-workshops"/>
+    <w:p>
+      <w:pPr>
+        <w:pStyle w:val="Heading2"/>
+      </w:pPr>
+      <w:r>
+        <w:rPr>
+          <w:rStyle w:val="SectionNumber"/>
+        </w:rPr>
+        <w:t xml:space="preserve">3.3</w:t>
+      </w:r>
+      <w:r>
+        <w:tab/>
+      </w:r>
+      <w:r>
+        <w:t xml:space="preserve">Before the workshops</w:t>
       </w:r>
     </w:p>
     <w:p>
@@ -1061,18 +1217,18 @@
           <wp:inline>
             <wp:extent cx="4620126" cy="3696101"/>
             <wp:effectExtent b="0" l="0" r="0" t="0"/>
-            <wp:docPr descr="Figure 3.1: The nationality of the participants that filled in the survey." title="" id="29" name="Picture"/>
+            <wp:docPr descr="Figure 3.1: The nationality of the participants that filled in the survey." title="" id="30" name="Picture"/>
             <a:graphic>
               <a:graphicData uri="http://schemas.openxmlformats.org/drawingml/2006/picture">
                 <pic:pic>
                   <pic:nvPicPr>
-                    <pic:cNvPr descr="paper_files/figure-docx/nationality-1.png" id="30" name="Picture"/>
+                    <pic:cNvPr descr="paper_files/figure-docx/nationality-1.png" id="31" name="Picture"/>
                     <pic:cNvPicPr>
                       <a:picLocks noChangeArrowheads="1" noChangeAspect="1"/>
                     </pic:cNvPicPr>
                   </pic:nvPicPr>
                   <pic:blipFill>
-                    <a:blip r:embed="rId28"/>
+                    <a:blip r:embed="rId29"/>
                     <a:stretch>
                       <a:fillRect/>
                     </a:stretch>
@@ -1103,8 +1259,8 @@
       <w:pPr>
         <w:pStyle w:val="ImageCaption"/>
       </w:pPr>
-      <w:bookmarkStart w:id="31" w:name="fig:nationality"/>
-      <w:bookmarkEnd w:id="31"/>
+      <w:bookmarkStart w:id="32" w:name="fig:nationality"/>
+      <w:bookmarkEnd w:id="32"/>
       <w:r>
         <w:t xml:space="preserve">Figure 3.1: The nationality of the participants that filled in the survey.</w:t>
       </w:r>
@@ -1118,18 +1274,18 @@
           <wp:inline>
             <wp:extent cx="5334000" cy="1939636"/>
             <wp:effectExtent b="0" l="0" r="0" t="0"/>
-            <wp:docPr descr="Figure 3.2: The gender and age of the respondents for each workshop" title="" id="33" name="Picture"/>
+            <wp:docPr descr="Figure 3.2: The gender and age of the respondents for each workshop" title="" id="34" name="Picture"/>
             <a:graphic>
               <a:graphicData uri="http://schemas.openxmlformats.org/drawingml/2006/picture">
                 <pic:pic>
                   <pic:nvPicPr>
-                    <pic:cNvPr descr="paper_files/figure-docx/gender-age-1.png" id="34" name="Picture"/>
+                    <pic:cNvPr descr="paper_files/figure-docx/gender-age-1.png" id="35" name="Picture"/>
                     <pic:cNvPicPr>
                       <a:picLocks noChangeArrowheads="1" noChangeAspect="1"/>
                     </pic:cNvPicPr>
                   </pic:nvPicPr>
                   <pic:blipFill>
-                    <a:blip r:embed="rId32"/>
+                    <a:blip r:embed="rId33"/>
                     <a:stretch>
                       <a:fillRect/>
                     </a:stretch>
@@ -1160,8 +1316,8 @@
       <w:pPr>
         <w:pStyle w:val="ImageCaption"/>
       </w:pPr>
-      <w:bookmarkStart w:id="35" w:name="fig:gender-age"/>
-      <w:bookmarkEnd w:id="35"/>
+      <w:bookmarkStart w:id="36" w:name="fig:gender-age"/>
+      <w:bookmarkEnd w:id="36"/>
       <w:r>
         <w:t xml:space="preserve">Figure 3.2: The gender and age of the respondents for each workshop</w:t>
       </w:r>
@@ -1201,18 +1357,18 @@
           <wp:inline>
             <wp:extent cx="2667000" cy="2133600"/>
             <wp:effectExtent b="0" l="0" r="0" t="0"/>
-            <wp:docPr descr="Figure 3.3: The computer skills of the respondents." title="" id="37" name="Picture"/>
+            <wp:docPr descr="Figure 3.3: The computer skills of the respondents." title="" id="38" name="Picture"/>
             <a:graphic>
               <a:graphicData uri="http://schemas.openxmlformats.org/drawingml/2006/picture">
                 <pic:pic>
                   <pic:nvPicPr>
-                    <pic:cNvPr descr="paper_files/figure-docx/computer-skills-1.png" id="38" name="Picture"/>
+                    <pic:cNvPr descr="paper_files/figure-docx/computer-skills-1.png" id="39" name="Picture"/>
                     <pic:cNvPicPr>
                       <a:picLocks noChangeArrowheads="1" noChangeAspect="1"/>
                     </pic:cNvPicPr>
                   </pic:nvPicPr>
                   <pic:blipFill>
-                    <a:blip r:embed="rId36"/>
+                    <a:blip r:embed="rId37"/>
                     <a:stretch>
                       <a:fillRect/>
                     </a:stretch>
@@ -1243,8 +1399,8 @@
       <w:pPr>
         <w:pStyle w:val="ImageCaption"/>
       </w:pPr>
-      <w:bookmarkStart w:id="39" w:name="fig:computer-skills"/>
-      <w:bookmarkEnd w:id="39"/>
+      <w:bookmarkStart w:id="40" w:name="fig:computer-skills"/>
+      <w:bookmarkEnd w:id="40"/>
       <w:r>
         <w:t xml:space="preserve">Figure 3.3: The computer skills of the respondents.</w:t>
       </w:r>
@@ -1258,18 +1414,18 @@
           <wp:inline>
             <wp:extent cx="2667000" cy="2133600"/>
             <wp:effectExtent b="0" l="0" r="0" t="0"/>
-            <wp:docPr descr="Figure 3.4: Respondents knowledge and experience with ABM." title="" id="41" name="Picture"/>
+            <wp:docPr descr="Figure 3.4: Respondents knowledge and experience with ABM." title="" id="42" name="Picture"/>
             <a:graphic>
               <a:graphicData uri="http://schemas.openxmlformats.org/drawingml/2006/picture">
                 <pic:pic>
                   <pic:nvPicPr>
-                    <pic:cNvPr descr="paper_files/figure-docx/abm-knowledge-1.png" id="42" name="Picture"/>
+                    <pic:cNvPr descr="paper_files/figure-docx/abm-knowledge-1.png" id="43" name="Picture"/>
                     <pic:cNvPicPr>
                       <a:picLocks noChangeArrowheads="1" noChangeAspect="1"/>
                     </pic:cNvPicPr>
                   </pic:nvPicPr>
                   <pic:blipFill>
-                    <a:blip r:embed="rId40"/>
+                    <a:blip r:embed="rId41"/>
                     <a:stretch>
                       <a:fillRect/>
                     </a:stretch>
@@ -1300,18 +1456,18 @@
           <wp:inline>
             <wp:extent cx="2667000" cy="2133600"/>
             <wp:effectExtent b="0" l="0" r="0" t="0"/>
-            <wp:docPr descr="(#fig:abm-knowledge)Respondents knowledge and experience with ABM." title="" id="44" name="Picture"/>
+            <wp:docPr descr="(#fig:abm-knowledge)Respondents knowledge and experience with ABM." title="" id="45" name="Picture"/>
             <a:graphic>
               <a:graphicData uri="http://schemas.openxmlformats.org/drawingml/2006/picture">
                 <pic:pic>
                   <pic:nvPicPr>
-                    <pic:cNvPr descr="paper_files/figure-docx/abm-knowledge-2.png" id="45" name="Picture"/>
+                    <pic:cNvPr descr="paper_files/figure-docx/abm-knowledge-2.png" id="46" name="Picture"/>
                     <pic:cNvPicPr>
                       <a:picLocks noChangeArrowheads="1" noChangeAspect="1"/>
                     </pic:cNvPicPr>
                   </pic:nvPicPr>
                   <pic:blipFill>
-                    <a:blip r:embed="rId43"/>
+                    <a:blip r:embed="rId44"/>
                     <a:stretch>
                       <a:fillRect/>
                     </a:stretch>
@@ -1364,18 +1520,18 @@
           <wp:inline>
             <wp:extent cx="5334000" cy="1939636"/>
             <wp:effectExtent b="0" l="0" r="0" t="0"/>
-            <wp:docPr descr="Figure 3.6: Respondents optionion on the quality of theory on ABM faceted out by event." title="" id="47" name="Picture"/>
+            <wp:docPr descr="Figure 3.6: Respondents optionion on the quality of theory on ABM faceted out by event." title="" id="48" name="Picture"/>
             <a:graphic>
               <a:graphicData uri="http://schemas.openxmlformats.org/drawingml/2006/picture">
                 <pic:pic>
                   <pic:nvPicPr>
-                    <pic:cNvPr descr="paper_files/figure-docx/available-theory-1.png" id="48" name="Picture"/>
+                    <pic:cNvPr descr="paper_files/figure-docx/available-theory-1.png" id="49" name="Picture"/>
                     <pic:cNvPicPr>
                       <a:picLocks noChangeArrowheads="1" noChangeAspect="1"/>
                     </pic:cNvPicPr>
                   </pic:nvPicPr>
                   <pic:blipFill>
-                    <a:blip r:embed="rId46"/>
+                    <a:blip r:embed="rId47"/>
                     <a:stretch>
                       <a:fillRect/>
                     </a:stretch>
@@ -1406,14 +1562,14 @@
       <w:pPr>
         <w:pStyle w:val="ImageCaption"/>
       </w:pPr>
-      <w:bookmarkStart w:id="49" w:name="fig:available-theory"/>
-      <w:bookmarkEnd w:id="49"/>
+      <w:bookmarkStart w:id="50" w:name="fig:available-theory"/>
+      <w:bookmarkEnd w:id="50"/>
       <w:r>
         <w:t xml:space="preserve">Figure 3.6: Respondents optionion on the quality of theory on ABM faceted out by event.</w:t>
       </w:r>
     </w:p>
-    <w:bookmarkEnd w:id="50"/>
-    <w:bookmarkStart w:id="65" w:name="after-tutorial"/>
+    <w:bookmarkEnd w:id="51"/>
+    <w:bookmarkStart w:id="52" w:name="during-the-workshop"/>
     <w:p>
       <w:pPr>
         <w:pStyle w:val="Heading2"/>
@@ -1422,13 +1578,13 @@
         <w:rPr>
           <w:rStyle w:val="SectionNumber"/>
         </w:rPr>
-        <w:t xml:space="preserve">3.3</w:t>
+        <w:t xml:space="preserve">3.4</w:t>
       </w:r>
       <w:r>
         <w:tab/>
       </w:r>
       <w:r>
-        <w:t xml:space="preserve">After tutorial</w:t>
+        <w:t xml:space="preserve">During the workshop</w:t>
       </w:r>
     </w:p>
     <w:p>
@@ -1436,15 +1592,34 @@
         <w:pStyle w:val="FirstParagraph"/>
       </w:pPr>
       <w:r>
+        <w:t xml:space="preserve">During the workshops the participants worked in a self-paced manner, often on their own, but sometimes working together and discussing the tutorials. Some particpants engaged in discussion with the teachers to learn how they could apply ABM in their research of discuss possibilities for the application of ABM in general.</w:t>
+      </w:r>
+    </w:p>
+    <w:bookmarkEnd w:id="52"/>
+    <w:bookmarkStart w:id="67" w:name="after-workshop"/>
+    <w:p>
+      <w:pPr>
+        <w:pStyle w:val="Heading2"/>
+      </w:pPr>
+      <w:r>
+        <w:rPr>
+          <w:rStyle w:val="SectionNumber"/>
+        </w:rPr>
+        <w:t xml:space="preserve">3.5</w:t>
+      </w:r>
+      <w:r>
+        <w:tab/>
+      </w:r>
+      <w:r>
+        <w:t xml:space="preserve">After workshop</w:t>
+      </w:r>
+    </w:p>
+    <w:p>
+      <w:pPr>
+        <w:pStyle w:val="FirstParagraph"/>
+      </w:pPr>
+      <w:r>
         <w:t xml:space="preserve">A large proportion of the participants of the workshops gave us information using the survey after the workshops (171 of 368 participants), a similar proportion as those responding to the survey before the workshop.</w:t>
-      </w:r>
-    </w:p>
-    <w:p>
-      <w:pPr>
-        <w:pStyle w:val="BodyText"/>
-      </w:pPr>
-      <w:r>
-        <w:t xml:space="preserve">The respondents</w:t>
       </w:r>
     </w:p>
     <w:p>
@@ -1456,18 +1631,18 @@
           <wp:inline>
             <wp:extent cx="5334000" cy="1939636"/>
             <wp:effectExtent b="0" l="0" r="0" t="0"/>
-            <wp:docPr descr="Figure 3.7: Respondents rating of the workshop in general faceted for each event." title="" id="52" name="Picture"/>
+            <wp:docPr descr="Figure 3.7: Respondents rating of the workshop in general faceted for each event." title="" id="54" name="Picture"/>
             <a:graphic>
               <a:graphicData uri="http://schemas.openxmlformats.org/drawingml/2006/picture">
                 <pic:pic>
                   <pic:nvPicPr>
-                    <pic:cNvPr descr="paper_files/figure-docx/rating-workshop-1.png" id="53" name="Picture"/>
+                    <pic:cNvPr descr="paper_files/figure-docx/rating-workshop-1.png" id="55" name="Picture"/>
                     <pic:cNvPicPr>
                       <a:picLocks noChangeArrowheads="1" noChangeAspect="1"/>
                     </pic:cNvPicPr>
                   </pic:nvPicPr>
                   <pic:blipFill>
-                    <a:blip r:embed="rId51"/>
+                    <a:blip r:embed="rId53"/>
                     <a:stretch>
                       <a:fillRect/>
                     </a:stretch>
@@ -1498,8 +1673,8 @@
       <w:pPr>
         <w:pStyle w:val="ImageCaption"/>
       </w:pPr>
-      <w:bookmarkStart w:id="54" w:name="fig:rating-workshop"/>
-      <w:bookmarkEnd w:id="54"/>
+      <w:bookmarkStart w:id="56" w:name="fig:rating-workshop"/>
+      <w:bookmarkEnd w:id="56"/>
       <w:r>
         <w:t xml:space="preserve">Figure 3.7: Respondents rating of the workshop in general faceted for each event.</w:t>
       </w:r>
@@ -1530,18 +1705,18 @@
           <wp:inline>
             <wp:extent cx="5334000" cy="1939636"/>
             <wp:effectExtent b="0" l="0" r="0" t="0"/>
-            <wp:docPr descr="Figure 3.8: Respondents rating of the teaching material in general faceted for each event." title="" id="56" name="Picture"/>
+            <wp:docPr descr="Figure 3.8: Respondents rating of the teaching material in general faceted for each event." title="" id="58" name="Picture"/>
             <a:graphic>
               <a:graphicData uri="http://schemas.openxmlformats.org/drawingml/2006/picture">
                 <pic:pic>
                   <pic:nvPicPr>
-                    <pic:cNvPr descr="paper_files/figure-docx/rating-teaching-1.png" id="57" name="Picture"/>
+                    <pic:cNvPr descr="paper_files/figure-docx/rating-teaching-1.png" id="59" name="Picture"/>
                     <pic:cNvPicPr>
                       <a:picLocks noChangeArrowheads="1" noChangeAspect="1"/>
                     </pic:cNvPicPr>
                   </pic:nvPicPr>
                   <pic:blipFill>
-                    <a:blip r:embed="rId55"/>
+                    <a:blip r:embed="rId57"/>
                     <a:stretch>
                       <a:fillRect/>
                     </a:stretch>
@@ -1572,18 +1747,18 @@
           <wp:inline>
             <wp:extent cx="5334000" cy="1939636"/>
             <wp:effectExtent b="0" l="0" r="0" t="0"/>
-            <wp:docPr descr="(#fig:rating-teaching)Respondents rating of the teaching material in general faceted for each event." title="" id="59" name="Picture"/>
+            <wp:docPr descr="(#fig:rating-teaching)Respondents rating of the teaching material in general faceted for each event." title="" id="61" name="Picture"/>
             <a:graphic>
               <a:graphicData uri="http://schemas.openxmlformats.org/drawingml/2006/picture">
                 <pic:pic>
                   <pic:nvPicPr>
-                    <pic:cNvPr descr="paper_files/figure-docx/rating-teaching-2.png" id="60" name="Picture"/>
+                    <pic:cNvPr descr="paper_files/figure-docx/rating-teaching-2.png" id="62" name="Picture"/>
                     <pic:cNvPicPr>
                       <a:picLocks noChangeArrowheads="1" noChangeAspect="1"/>
                     </pic:cNvPicPr>
                   </pic:nvPicPr>
                   <pic:blipFill>
-                    <a:blip r:embed="rId58"/>
+                    <a:blip r:embed="rId60"/>
                     <a:stretch>
                       <a:fillRect/>
                     </a:stretch>
@@ -1660,18 +1835,18 @@
           <wp:inline>
             <wp:extent cx="4620126" cy="3696101"/>
             <wp:effectExtent b="0" l="0" r="0" t="0"/>
-            <wp:docPr descr="Figure 3.10: The respondents reaction to the question if they thing that they will apply ABM in the future." title="" id="62" name="Picture"/>
+            <wp:docPr descr="Figure 3.10: The respondents reaction to the question if they thing that they will apply ABM in the future." title="" id="64" name="Picture"/>
             <a:graphic>
               <a:graphicData uri="http://schemas.openxmlformats.org/drawingml/2006/picture">
                 <pic:pic>
                   <pic:nvPicPr>
-                    <pic:cNvPr descr="paper_files/figure-docx/future-abm-1.png" id="63" name="Picture"/>
+                    <pic:cNvPr descr="paper_files/figure-docx/future-abm-1.png" id="65" name="Picture"/>
                     <pic:cNvPicPr>
                       <a:picLocks noChangeArrowheads="1" noChangeAspect="1"/>
                     </pic:cNvPicPr>
                   </pic:nvPicPr>
                   <pic:blipFill>
-                    <a:blip r:embed="rId61"/>
+                    <a:blip r:embed="rId63"/>
                     <a:stretch>
                       <a:fillRect/>
                     </a:stretch>
@@ -1702,14 +1877,14 @@
       <w:pPr>
         <w:pStyle w:val="ImageCaption"/>
       </w:pPr>
-      <w:bookmarkStart w:id="64" w:name="fig:future-abm"/>
-      <w:bookmarkEnd w:id="64"/>
+      <w:bookmarkStart w:id="66" w:name="fig:future-abm"/>
+      <w:bookmarkEnd w:id="66"/>
       <w:r>
         <w:t xml:space="preserve">Figure 3.10: The respondents reaction to the question if they thing that they will apply ABM in the future.</w:t>
       </w:r>
     </w:p>
-    <w:bookmarkEnd w:id="65"/>
-    <w:bookmarkStart w:id="66" w:name="final-tutorials"/>
+    <w:bookmarkEnd w:id="67"/>
+    <w:bookmarkStart w:id="70" w:name="Xf129d8ce1b7ec897bba26c212a93c73a9820773"/>
     <w:p>
       <w:pPr>
         <w:pStyle w:val="Heading2"/>
@@ -1718,17 +1893,94 @@
         <w:rPr>
           <w:rStyle w:val="SectionNumber"/>
         </w:rPr>
-        <w:t xml:space="preserve">3.4</w:t>
+        <w:t xml:space="preserve">3.6</w:t>
       </w:r>
       <w:r>
         <w:tab/>
       </w:r>
       <w:r>
-        <w:t xml:space="preserve">Final tutorials</w:t>
-      </w:r>
-    </w:p>
-    <w:bookmarkEnd w:id="66"/>
-    <w:bookmarkStart w:id="67" w:name="dissemination-of-tutorials"/>
+        <w:t xml:space="preserve">The Digital Competence Framework for Citizens (2.2)</w:t>
+      </w:r>
+    </w:p>
+    <w:p>
+      <w:pPr>
+        <w:pStyle w:val="FirstParagraph"/>
+      </w:pPr>
+      <w:r>
+        <w:t xml:space="preserve">The tutorials are aimed at developing learners in the following competence area’s: 1. Information and data literacy, 2. Communication and collaboration, 3. Digital content creation and, 5. Problem solving</w:t>
+      </w:r>
+      <w:r>
+        <w:t xml:space="preserve"> </w:t>
+      </w:r>
+      <w:r>
+        <w:t xml:space="preserve">(European Commission, Joint Research Centre et al. 2022)</w:t>
+      </w:r>
+      <w:r>
+        <w:t xml:space="preserve">. In these competence area’s various competences are developed towards an advanced or even specialised level.</w:t>
+      </w:r>
+    </w:p>
+    <w:p>
+      <w:pPr>
+        <w:pStyle w:val="BodyText"/>
+      </w:pPr>
+      <w:r>
+        <w:t xml:space="preserve">For competence area 1. Information and data literacy: the tutorials mainly address 1.2 Evaluating Data, Information And Digital Content and 1.3 Managing Data, Information And Digital Content. The users learn about working with data, being critacal of their digital content and how to model and manage the data in the context of an ABM. For tutorial 2 the user is expected to be able to lookup information using the NetLogo(Web) dictionary (</w:t>
+      </w:r>
+      <w:hyperlink r:id="rId68">
+        <w:r>
+          <w:rPr>
+            <w:rStyle w:val="Hyperlink"/>
+          </w:rPr>
+          <w:t xml:space="preserve">http://ccl.northwestern.edu/netlogo/bind/</w:t>
+        </w:r>
+      </w:hyperlink>
+      <w:r>
+        <w:t xml:space="preserve"> </w:t>
+      </w:r>
+      <w:r>
+        <w:t xml:space="preserve">or</w:t>
+      </w:r>
+      <w:r>
+        <w:t xml:space="preserve"> </w:t>
+      </w:r>
+      <w:hyperlink r:id="rId69">
+        <w:r>
+          <w:rPr>
+            <w:rStyle w:val="Hyperlink"/>
+          </w:rPr>
+          <w:t xml:space="preserve">http://ccl.northwestern.edu/netlogo/docs/dictionary.html</w:t>
+        </w:r>
+      </w:hyperlink>
+      <w:r>
+        <w:t xml:space="preserve">).</w:t>
+      </w:r>
+    </w:p>
+    <w:p>
+      <w:pPr>
+        <w:pStyle w:val="BodyText"/>
+      </w:pPr>
+      <w:r>
+        <w:t xml:space="preserve">For Competence Area 2. Communication and collaboration the tutorials mainly address 2.1 Interacting Through Digital Technologies, because the users are constantly interacting with digital technologies, but communications is not relevant for the tutorials. However, during the workshops given in the course of the project, participants interacted with each other and the teachers.</w:t>
+      </w:r>
+    </w:p>
+    <w:p>
+      <w:pPr>
+        <w:pStyle w:val="BodyText"/>
+      </w:pPr>
+      <w:r>
+        <w:t xml:space="preserve">Competence Area 3. Digital content creation is one of the main competence area’s for the ABM-teaching material. In the process of learning ABM the users are constantly 3.1 Developing Digital Content and 3.2 Integrating And Re-Elaborating Digital Content. The material does not touch upon 3.3 Copyright And Licences, but we assume that users have a general understanding. A very important aspect of learning ABM is 3.4 Programming. The users are exploring the possibilities and chances of programming an ABM. The users are expected to learn both syntax and more general concepts such as modular code development, loops, lists and commenting and documenting code.</w:t>
+      </w:r>
+    </w:p>
+    <w:p>
+      <w:pPr>
+        <w:pStyle w:val="BodyText"/>
+      </w:pPr>
+      <w:r>
+        <w:t xml:space="preserve">Competence Area 5. Problem solving is very important and is closely tied to 3.4 Programming, since programming involves a lot of problem solving. In addition, the creation of a highly complex ABM consists of problem solving all the time, including debugging. All competencies are addressed: 5.1 Solving Technical Problems, is common when writing code, learning about coding, error handling and going from pseudocode to real code. The competence 5.2 Identifying Needs And Technological Responses, is a central issue of the course, while 5.3 Creatively Using Digital Technology is an important aspect of learning to think in models and develop models themselves. In tutorial 2 various aspects of 5.4 Identifying Digital Competence Gaps, are relevant, since this tutorial will force the user to remember code and commands and forces the user to assess their knowledge and skills.</w:t>
+      </w:r>
+    </w:p>
+    <w:bookmarkEnd w:id="70"/>
+    <w:bookmarkStart w:id="71" w:name="digital-skills-passport"/>
     <w:p>
       <w:pPr>
         <w:pStyle w:val="Heading2"/>
@@ -1737,12 +1989,31 @@
         <w:rPr>
           <w:rStyle w:val="SectionNumber"/>
         </w:rPr>
-        <w:t xml:space="preserve">3.5</w:t>
+        <w:t xml:space="preserve">3.7</w:t>
       </w:r>
       <w:r>
         <w:tab/>
       </w:r>
       <w:r>
+        <w:t xml:space="preserve">Digital Skills Passport</w:t>
+      </w:r>
+    </w:p>
+    <w:bookmarkEnd w:id="71"/>
+    <w:bookmarkStart w:id="72" w:name="dissemination-of-tutorials"/>
+    <w:p>
+      <w:pPr>
+        <w:pStyle w:val="Heading2"/>
+      </w:pPr>
+      <w:r>
+        <w:rPr>
+          <w:rStyle w:val="SectionNumber"/>
+        </w:rPr>
+        <w:t xml:space="preserve">3.8</w:t>
+      </w:r>
+      <w:r>
+        <w:tab/>
+      </w:r>
+      <w:r>
         <w:t xml:space="preserve">Dissemination of tutorials</w:t>
       </w:r>
     </w:p>
@@ -1762,9 +2033,9 @@
         <w:t xml:space="preserve">Github</w:t>
       </w:r>
     </w:p>
-    <w:bookmarkEnd w:id="67"/>
-    <w:bookmarkEnd w:id="68"/>
-    <w:bookmarkStart w:id="69" w:name="conclusion"/>
+    <w:bookmarkEnd w:id="72"/>
+    <w:bookmarkEnd w:id="73"/>
+    <w:bookmarkStart w:id="74" w:name="conclusion"/>
     <w:p>
       <w:pPr>
         <w:pStyle w:val="Heading1"/>
@@ -1798,8 +2069,8 @@
         <w:t xml:space="preserve">Future aspects</w:t>
       </w:r>
     </w:p>
-    <w:bookmarkEnd w:id="69"/>
-    <w:bookmarkStart w:id="70" w:name="acknowledgements"/>
+    <w:bookmarkEnd w:id="74"/>
+    <w:bookmarkStart w:id="75" w:name="acknowledgements"/>
     <w:p>
       <w:pPr>
         <w:pStyle w:val="Heading1"/>
@@ -1829,7 +2100,7 @@
       <w:pPr>
         <w:numPr>
           <w:ilvl w:val="0"/>
-          <w:numId w:val="1001"/>
+          <w:numId w:val="1002"/>
         </w:numPr>
       </w:pPr>
       <w:r>
@@ -1840,7 +2111,7 @@
       <w:pPr>
         <w:numPr>
           <w:ilvl w:val="0"/>
-          <w:numId w:val="1001"/>
+          <w:numId w:val="1002"/>
         </w:numPr>
       </w:pPr>
       <w:r>
@@ -1851,7 +2122,7 @@
       <w:pPr>
         <w:numPr>
           <w:ilvl w:val="0"/>
-          <w:numId w:val="1001"/>
+          <w:numId w:val="1002"/>
         </w:numPr>
       </w:pPr>
       <w:r>
@@ -1866,8 +2137,8 @@
         <w:t xml:space="preserve">We had help from many people during the various workshops and we would like to thank them for their help (in alphabetical order of their first name): Adéla Sobotkova, Agnes Schneider, Alice Overgaauw, Eduardo Herrera Malatesta, Jens Emil Bødstrup Christoffersen, Johan Broersma, Magnus Lindholm Nielsen, Mandy Hazenberg, María Coto Sarmiento, Paulina Fulneczek, Petra Hermankova, Ties Heesink. We also want to thank all the participants of our workshops.</w:t>
       </w:r>
     </w:p>
-    <w:bookmarkEnd w:id="70"/>
-    <w:bookmarkStart w:id="90" w:name="references"/>
+    <w:bookmarkEnd w:id="75"/>
+    <w:bookmarkStart w:id="99" w:name="references"/>
     <w:p>
       <w:pPr>
         <w:pStyle w:val="Heading1"/>
@@ -1876,19 +2147,71 @@
         <w:t xml:space="preserve">References</w:t>
       </w:r>
     </w:p>
-    <w:bookmarkStart w:id="89" w:name="refs"/>
-    <w:bookmarkStart w:id="72" w:name="ref-grolemund2011"/>
+    <w:bookmarkStart w:id="98" w:name="refs"/>
+    <w:bookmarkStart w:id="77" w:name="ref-councilofeurope2020"/>
     <w:p>
       <w:pPr>
         <w:pStyle w:val="Bibliography"/>
       </w:pPr>
       <w:r>
+        <w:t xml:space="preserve">Council of Europe. 2020.</w:t>
+      </w:r>
+      <w:r>
+        <w:t xml:space="preserve"> </w:t>
+      </w:r>
+      <w:hyperlink r:id="rId76">
+        <w:r>
+          <w:rPr>
+            <w:rStyle w:val="Hyperlink"/>
+            <w:iCs/>
+            <w:i/>
+          </w:rPr>
+          <w:t xml:space="preserve">Common european framework of reference for languages: Learning, teaching, assessment. Companion volume</w:t>
+        </w:r>
+      </w:hyperlink>
+      <w:r>
+        <w:t xml:space="preserve">. Strasbourg: Council of Europe Publishing.</w:t>
+      </w:r>
+    </w:p>
+    <w:bookmarkEnd w:id="77"/>
+    <w:bookmarkStart w:id="79" w:name="X32e7d84f798fecaddc8b57b85323e29cd5798d5"/>
+    <w:p>
+      <w:pPr>
+        <w:pStyle w:val="Bibliography"/>
+      </w:pPr>
+      <w:r>
+        <w:t xml:space="preserve">European Commission, Joint Research Centre, Vuorikari, R, Kluzer, S and Punie, Y. 2022.</w:t>
+      </w:r>
+      <w:r>
+        <w:t xml:space="preserve"> </w:t>
+      </w:r>
+      <w:hyperlink r:id="rId78">
+        <w:r>
+          <w:rPr>
+            <w:rStyle w:val="Hyperlink"/>
+            <w:iCs/>
+            <w:i/>
+          </w:rPr>
+          <w:t xml:space="preserve">DigComp 2.2: The Digital Competence Framework for Citizens - With new examples of knowledge, skills and attitudes</w:t>
+        </w:r>
+      </w:hyperlink>
+      <w:r>
+        <w:t xml:space="preserve">.</w:t>
+      </w:r>
+    </w:p>
+    <w:bookmarkEnd w:id="79"/>
+    <w:bookmarkStart w:id="81" w:name="ref-grolemund2011"/>
+    <w:p>
+      <w:pPr>
+        <w:pStyle w:val="Bibliography"/>
+      </w:pPr>
+      <w:r>
         <w:t xml:space="preserve">Grolemund, G and Wickham, H. 2011</w:t>
       </w:r>
       <w:r>
         <w:t xml:space="preserve"> </w:t>
       </w:r>
-      <w:hyperlink r:id="rId71">
+      <w:hyperlink r:id="rId80">
         <w:r>
           <w:rPr>
             <w:rStyle w:val="Hyperlink"/>
@@ -1916,8 +2239,8 @@
         <w:t xml:space="preserve">40(3): 125.</w:t>
       </w:r>
     </w:p>
-    <w:bookmarkEnd w:id="72"/>
-    <w:bookmarkStart w:id="74" w:name="ref-rcoreteam2023"/>
+    <w:bookmarkEnd w:id="81"/>
+    <w:bookmarkStart w:id="83" w:name="ref-rcoreteam2023"/>
     <w:p>
       <w:pPr>
         <w:pStyle w:val="Bibliography"/>
@@ -1928,7 +2251,7 @@
       <w:r>
         <w:t xml:space="preserve"> </w:t>
       </w:r>
-      <w:hyperlink r:id="rId73">
+      <w:hyperlink r:id="rId82">
         <w:r>
           <w:rPr>
             <w:rStyle w:val="Hyperlink"/>
@@ -1942,8 +2265,8 @@
         <w:t xml:space="preserve">.</w:t>
       </w:r>
     </w:p>
-    <w:bookmarkEnd w:id="74"/>
-    <w:bookmarkStart w:id="76" w:name="ref-romanowska2021"/>
+    <w:bookmarkEnd w:id="83"/>
+    <w:bookmarkStart w:id="85" w:name="ref-romanowska2021"/>
     <w:p>
       <w:pPr>
         <w:pStyle w:val="Bibliography"/>
@@ -1954,7 +2277,7 @@
       <w:r>
         <w:t xml:space="preserve"> </w:t>
       </w:r>
-      <w:hyperlink r:id="rId75">
+      <w:hyperlink r:id="rId84">
         <w:r>
           <w:rPr>
             <w:rStyle w:val="Hyperlink"/>
@@ -1968,8 +2291,8 @@
         <w:t xml:space="preserve">. Santa Fe: Santa Fe Institute Press.</w:t>
       </w:r>
     </w:p>
-    <w:bookmarkEnd w:id="76"/>
-    <w:bookmarkStart w:id="78" w:name="ref-scherjon2019"/>
+    <w:bookmarkEnd w:id="85"/>
+    <w:bookmarkStart w:id="87" w:name="ref-scherjon2019"/>
     <w:p>
       <w:pPr>
         <w:pStyle w:val="Bibliography"/>
@@ -2011,7 +2334,7 @@
       <w:r>
         <w:t xml:space="preserve">2(1): 7988. DOI: https://doi.org/</w:t>
       </w:r>
-      <w:hyperlink r:id="rId77">
+      <w:hyperlink r:id="rId86">
         <w:r>
           <w:rPr>
             <w:rStyle w:val="Hyperlink"/>
@@ -2023,8 +2346,8 @@
         <w:t xml:space="preserve">.</w:t>
       </w:r>
     </w:p>
-    <w:bookmarkEnd w:id="78"/>
-    <w:bookmarkStart w:id="80" w:name="ref-wickham2016"/>
+    <w:bookmarkEnd w:id="87"/>
+    <w:bookmarkStart w:id="89" w:name="ref-wickham2016"/>
     <w:p>
       <w:pPr>
         <w:pStyle w:val="Bibliography"/>
@@ -2035,7 +2358,7 @@
       <w:r>
         <w:t xml:space="preserve"> </w:t>
       </w:r>
-      <w:hyperlink r:id="rId79">
+      <w:hyperlink r:id="rId88">
         <w:r>
           <w:rPr>
             <w:rStyle w:val="Hyperlink"/>
@@ -2049,8 +2372,8 @@
         <w:t xml:space="preserve">. Springer-Verlag New York.</w:t>
       </w:r>
     </w:p>
-    <w:bookmarkEnd w:id="80"/>
-    <w:bookmarkStart w:id="82" w:name="ref-wickham2023b"/>
+    <w:bookmarkEnd w:id="89"/>
+    <w:bookmarkStart w:id="91" w:name="ref-wickham2023b"/>
     <w:p>
       <w:pPr>
         <w:pStyle w:val="Bibliography"/>
@@ -2061,7 +2384,7 @@
       <w:r>
         <w:t xml:space="preserve"> </w:t>
       </w:r>
-      <w:hyperlink r:id="rId81">
+      <w:hyperlink r:id="rId90">
         <w:r>
           <w:rPr>
             <w:rStyle w:val="Hyperlink"/>
@@ -2075,8 +2398,8 @@
         <w:t xml:space="preserve">.</w:t>
       </w:r>
     </w:p>
-    <w:bookmarkEnd w:id="82"/>
-    <w:bookmarkStart w:id="84" w:name="ref-wickham2023c"/>
+    <w:bookmarkEnd w:id="91"/>
+    <w:bookmarkStart w:id="93" w:name="ref-wickham2023c"/>
     <w:p>
       <w:pPr>
         <w:pStyle w:val="Bibliography"/>
@@ -2087,7 +2410,7 @@
       <w:r>
         <w:t xml:space="preserve"> </w:t>
       </w:r>
-      <w:hyperlink r:id="rId83">
+      <w:hyperlink r:id="rId92">
         <w:r>
           <w:rPr>
             <w:rStyle w:val="Hyperlink"/>
@@ -2101,8 +2424,8 @@
         <w:t xml:space="preserve">.</w:t>
       </w:r>
     </w:p>
-    <w:bookmarkEnd w:id="84"/>
-    <w:bookmarkStart w:id="86" w:name="ref-wickham2023a"/>
+    <w:bookmarkEnd w:id="93"/>
+    <w:bookmarkStart w:id="95" w:name="ref-wickham2023a"/>
     <w:p>
       <w:pPr>
         <w:pStyle w:val="Bibliography"/>
@@ -2113,7 +2436,7 @@
       <w:r>
         <w:t xml:space="preserve"> </w:t>
       </w:r>
-      <w:hyperlink r:id="rId85">
+      <w:hyperlink r:id="rId94">
         <w:r>
           <w:rPr>
             <w:rStyle w:val="Hyperlink"/>
@@ -2127,8 +2450,8 @@
         <w:t xml:space="preserve">.</w:t>
       </w:r>
     </w:p>
-    <w:bookmarkEnd w:id="86"/>
-    <w:bookmarkStart w:id="88" w:name="ref-wickham2023"/>
+    <w:bookmarkEnd w:id="95"/>
+    <w:bookmarkStart w:id="97" w:name="ref-wickham2023"/>
     <w:p>
       <w:pPr>
         <w:pStyle w:val="Bibliography"/>
@@ -2139,7 +2462,7 @@
       <w:r>
         <w:t xml:space="preserve"> </w:t>
       </w:r>
-      <w:hyperlink r:id="rId87">
+      <w:hyperlink r:id="rId96">
         <w:r>
           <w:rPr>
             <w:rStyle w:val="Hyperlink"/>
@@ -2153,9 +2476,9 @@
         <w:t xml:space="preserve">.</w:t>
       </w:r>
     </w:p>
-    <w:bookmarkEnd w:id="88"/>
-    <w:bookmarkEnd w:id="89"/>
-    <w:bookmarkEnd w:id="90"/>
+    <w:bookmarkEnd w:id="97"/>
+    <w:bookmarkEnd w:id="98"/>
+    <w:bookmarkEnd w:id="99"/>
     <w:sectPr/>
   </w:body>
 </w:document>
@@ -2342,6 +2665,9 @@
     <w:abstractNumId w:val="990"/>
   </w:num>
   <w:num w:numId="1001">
+    <w:abstractNumId w:val="991"/>
+  </w:num>
+  <w:num w:numId="1002">
     <w:abstractNumId w:val="991"/>
   </w:num>
 </w:numbering>

</xml_diff>

<commit_message>
minor edits and ORCID's added
</commit_message>
<xml_diff>
--- a/paper.docx
+++ b/paper.docx
@@ -63,7 +63,7 @@
         <w:pStyle w:val="Date"/>
       </w:pPr>
       <w:r>
-        <w:t xml:space="preserve">01</w:t>
+        <w:t xml:space="preserve">05</w:t>
       </w:r>
       <w:r>
         <w:t xml:space="preserve"> </w:t>
@@ -2154,6 +2154,30 @@
       </w:pPr>
       <w:r>
         <w:t xml:space="preserve">We had help from many people during the various workshops and we would like to thank them for their help (in alphabetical order of their first name): Adéla Sobotkova, Agnes Schneider, Alice Overgaauw, Eduardo Herrera Malatesta, Jens Emil Bødstrup Christoffersen, Johan Broersma, Magnus Lindholm Nielsen, Mandy Hazenberg, María Coto Sarmiento, Paulina Fulneczek, Petra Hermankova, Ties Heesink. We also want to thank all the participants of our workshops.</w:t>
+      </w:r>
+    </w:p>
+    <w:p>
+      <w:pPr>
+        <w:pStyle w:val="BodyText"/>
+      </w:pPr>
+      <w:r>
+        <w:t xml:space="preserve">Funding acknowledgements (need for the part of the APC that I will pay): The Carlsberg Foundation's</w:t>
+      </w:r>
+      <w:r>
+        <w:t xml:space="preserve"> </w:t>
+      </w:r>
+      <w:r>
+        <w:rPr>
+          <w:iCs/>
+          <w:i/>
+        </w:rPr>
+        <w:t xml:space="preserve">Young Researcher Fellowship</w:t>
+      </w:r>
+      <w:r>
+        <w:t xml:space="preserve"> </w:t>
+      </w:r>
+      <w:r>
+        <w:t xml:space="preserve">(CF21-0382).</w:t>
       </w:r>
     </w:p>
     <w:bookmarkEnd w:id="75"/>

</xml_diff>

<commit_message>
Updated paper based on feedback Karsten Lambers
</commit_message>
<xml_diff>
--- a/paper.docx
+++ b/paper.docx
@@ -69,7 +69,7 @@
         <w:t xml:space="preserve"> </w:t>
       </w:r>
       <w:r>
-        <w:t xml:space="preserve">20,</w:t>
+        <w:t xml:space="preserve">22,</w:t>
       </w:r>
       <w:r>
         <w:t xml:space="preserve"> </w:t>
@@ -109,13 +109,34 @@
         <w:pStyle w:val="BodyText"/>
       </w:pPr>
       <w:r>
-        <w:t xml:space="preserve">Other teaching material available SPOC</w:t>
+        <w:t xml:space="preserve">We were able to draw on previous experiences with a small private online course (SPOC) on</w:t>
+      </w:r>
+      <w:r>
+        <w:t xml:space="preserve"> </w:t>
+      </w:r>
+      <w:r>
+        <w:t xml:space="preserve">‘</w:t>
+      </w:r>
+      <w:r>
+        <w:t xml:space="preserve">Modelling and Simulation in Archaeology</w:t>
+      </w:r>
+      <w:r>
+        <w:t xml:space="preserve">’</w:t>
+      </w:r>
+      <w:r>
+        <w:t xml:space="preserve"> </w:t>
+      </w:r>
+      <w:r>
+        <w:t xml:space="preserve">that some of us designed for graduate teaching at the Faculty of Archaeology, Leiden University, where we taught this course in 2016/17 and again in 2018/19</w:t>
       </w:r>
       <w:r>
         <w:t xml:space="preserve"> </w:t>
       </w:r>
       <w:r>
         <w:t xml:space="preserve">(Scherjon, Romanowska and Lambers 2019)</w:t>
+      </w:r>
+      <w:r>
+        <w:t xml:space="preserve">. For this course we developed new online teaching materials comprising pre-recorded lectures, practical exercises, reading assignments and exams. While we greatly benefited from that experience, the target group of the SPOC was graduate students with prior experience in digital archaeology, whereas the ERASMUS+ project was aimed at a much broader target group of archaeology students and professionals with only basic digital skills.</w:t>
       </w:r>
     </w:p>
     <w:p>
@@ -183,7 +204,7 @@
         <w:pStyle w:val="FirstParagraph"/>
       </w:pPr>
       <w:r>
-        <w:t xml:space="preserve">During the project we have developed tutorials. The tutorials were first designed using storyboards which were later converted into tutorials using NetLOGO Web (</w:t>
+        <w:t xml:space="preserve">During the project we developed online tutorials. The tutorials were first designed using storyboards which were later converted into tutorials using NetLOGO Web (</w:t>
       </w:r>
       <w:hyperlink r:id="rId22">
         <w:r>
@@ -194,7 +215,7 @@
         </w:r>
       </w:hyperlink>
       <w:r>
-        <w:t xml:space="preserve">) and Javascript (). The tutorials were developed together and we worked together using GitHub (</w:t>
+        <w:t xml:space="preserve">) and Javascript (). The tutorials were developed as a team and we worked together using GitHub (</w:t>
       </w:r>
       <w:hyperlink r:id="rId23">
         <w:r>
@@ -205,7 +226,7 @@
         </w:r>
       </w:hyperlink>
       <w:r>
-        <w:t xml:space="preserve">). During the project initial testing was done with all authors and issues in GitHub were used to tackle bugs.</w:t>
+        <w:t xml:space="preserve">). During the project, initial testing was done by all authors and issues in GitHub were used to tackle bugs.</w:t>
       </w:r>
     </w:p>
     <w:p>
@@ -213,7 +234,7 @@
         <w:pStyle w:val="BodyText"/>
       </w:pPr>
       <w:r>
-        <w:t xml:space="preserve">The learning and teaching material for ABM for archaeologists assumes that the users have completed secondary education. It is suitable for archaeologists with at least some background in archaeology and preferably after at least the first year of a Bachelor study in Archaeology (preferably above EQF levels 4 or 5). In addition, the tutorials are aimed at professionals working in archaeology and some experience with computer. We also assume that learners are proficient in English and have at least the Reading B1 level, but Reading B2 is recommended</w:t>
+        <w:t xml:space="preserve">The learning and teaching material for ABM for archaeologists assumes that the users have completed secondary education. It is suitable for archaeologists with at least some background in archaeology, preferably after the first year of a Bachelor study in Archaeology (above EQF levels 4 or 5). In addition, the tutorials are aimed at professionals working in archaeology who have some experience with computer applications. We also assume that learners are proficient in English and have at least the Reading B1 level, but Reading B2 is recommended</w:t>
       </w:r>
       <w:r>
         <w:t xml:space="preserve"> </w:t>
@@ -222,7 +243,7 @@
         <w:t xml:space="preserve">(Council of Europe 2020)</w:t>
       </w:r>
       <w:r>
-        <w:t xml:space="preserve">. The tutorials are developed aiming to develop learners in the following competence area’s: 1. Information and data literacy, 2. Communication and collaboration, 3. Digital content creation and, 5. Problem solving</w:t>
+        <w:t xml:space="preserve">. The tutorials are developed aiming to develop learners’ skills in the following competence area’s: 1. Information and data literacy, 2. Communication and collaboration, 3. Digital content creation and, 5. Problem solving</w:t>
       </w:r>
       <w:r>
         <w:t xml:space="preserve"> </w:t>
@@ -239,7 +260,25 @@
         <w:pStyle w:val="BodyText"/>
       </w:pPr>
       <w:r>
-        <w:t xml:space="preserve">The tutorials were tested during various online and in-person conferences. The in-person conferences were attended by several people from the project team. During the online events we were always present with several people and enabled participants to go to break-out rooms if they needed any help or wanted to discuss things. In addition, we also had students working with the tutorials at Saxion University of Applied Sciences and Leiden University. We used the feedback of the participants to improve the tutorials. The feedback was obtained structurally from two surveys using Qualtrics. The participants of the events were asked to answer questions of the first survey before participating. We used the answers to understand what the background of the participants was and to get an estimate of their level of knowledge in relation to ABM (see appendix … for the questions). After the participants worked with the tutorials during the event they were asked to answer a second survey. Questions of this survey were aimed at the measuring the effectiveness of the tutorials and getting feedback on the workshop and tutorials (see appendix … for the questions). For some events participants had to register beforehand and we were able to send the pre-workshop survey by email. At other events no registration was possible or necessary and the pre-workshop survey was given at the start of the event. The post-workshop survey was distributed using QR-codes or links at the end of the workshop during the event. After each event we have improved the tutorials based on the received feedback.</w:t>
+        <w:t xml:space="preserve">After initial debugging by the project team, the tutorials were tested</w:t>
+      </w:r>
+      <w:r>
+        <w:t xml:space="preserve"> </w:t>
+      </w:r>
+      <w:r>
+        <w:t xml:space="preserve">‘</w:t>
+      </w:r>
+      <w:r>
+        <w:t xml:space="preserve">in the wild</w:t>
+      </w:r>
+      <w:r>
+        <w:t xml:space="preserve">’</w:t>
+      </w:r>
+      <w:r>
+        <w:t xml:space="preserve"> </w:t>
+      </w:r>
+      <w:r>
+        <w:t xml:space="preserve">during various online and in-person conferences. The in-person conferences were attended by several people from the project team. During the online events we were always present with several people and enabled participants to go to break-out rooms if they needed any help or wanted to discuss things. In addition, we also had students working with the tutorials at Saxion University of Applied Sciences and Leiden University. We We obtained structured feedback from the participants and used it to improve the tutorials prior to the next test. The feedback was obtained from two surveys using Qualtrics. The participants of the events were asked to answer questions of the first survey before participating. We used the answers to understand what the background of the participants was and to get an estimate of their level of knowledge in relation to ABM (see appendix … for the questions). At the end of the event the participants were asked to answer a second survey. Questions of this survey were aimed at measuring the effectiveness of the tutorials and getting feedback on the workshop and tutorials (see appendix … for the questions). For some events participants had to register beforehand and we were able to send the pre-workshop survey by email. At other events no registration was possible or necessary and the pre-workshop survey was given at the start of the event. The post-workshop survey was distributed using QR-codes or links at the end of the workshop during the event. After each event we improved the tutorials based on the received feedback.</w:t>
       </w:r>
     </w:p>
     <w:p>
@@ -247,7 +286,7 @@
         <w:pStyle w:val="TableCaption"/>
       </w:pPr>
       <w:r>
-        <w:t xml:space="preserve">Conferences, events and situations were the workshops given and the tutorials were tested.</w:t>
+        <w:t xml:space="preserve">Conferences, events and situations were workshops were held at which the tutorials were tested.</w:t>
       </w:r>
     </w:p>
     <w:tbl>
@@ -256,14 +295,14 @@
         <w:tblW w:type="pct" w:w="5000"/>
         <w:tblLook w:firstRow="1" w:lastRow="0" w:firstColumn="0" w:lastColumn="0" w:noHBand="0" w:noVBand="0" w:val="0020"/>
         <w:jc w:val="start"/>
-        <w:tblCaption w:val="Conferences, events and situations were the workshops given and the tutorials were tested."/>
+        <w:tblCaption w:val="Conferences, events and situations were workshops were held at which the tutorials were tested."/>
       </w:tblPr>
       <w:tblGrid>
-        <w:gridCol w:w="1584"/>
-        <w:gridCol w:w="1584"/>
-        <w:gridCol w:w="1584"/>
-        <w:gridCol w:w="1584"/>
-        <w:gridCol w:w="1584"/>
+        <w:gridCol w:w="1786"/>
+        <w:gridCol w:w="1488"/>
+        <w:gridCol w:w="1726"/>
+        <w:gridCol w:w="1429"/>
+        <w:gridCol w:w="1488"/>
       </w:tblGrid>
       <w:tr>
         <w:trPr>
@@ -993,7 +1032,7 @@
         </w:r>
       </w:hyperlink>
       <w:r>
-        <w:t xml:space="preserve">). The backgrounds of the various students were diverse: Applied Computer Science, Archaeology, Business Management Studies, Creative Business, Creative Media &amp; Game Technologies, and ICT. The diverse groups of students contributed with new ideas, developing educational material, testing the tutorials and developing a style for the website and other materials.</w:t>
+        <w:t xml:space="preserve">). The backgrounds of the various students were diverse: Applied Computer Science, Archaeology, Business Management Studies, Creative Business, Creative Media &amp; Game Technologies, and ICT. The diverse groups of students contributed new ideas, developing educational material, testing the tutorials and developing a style for the website and other materials.</w:t>
       </w:r>
     </w:p>
     <w:bookmarkEnd w:id="26"/>
@@ -1128,7 +1167,7 @@
         <w:pStyle w:val="BodyText"/>
       </w:pPr>
       <w:r>
-        <w:t xml:space="preserve">In the first tutorial the learner will learn what simulations and agent-based models are and how they can help in archaeological research. This tutorial consists of 4 lessons. The first two lesson introduce the learner into simulation in general and Agent-Based Modelling in specific. Various concepts related to ABM are introduced and the first concepts within NetLogo are explained. The third lesson aims to explain how ABMs are used in archaeological research. The final lesson introduces the learner to the NetLogo Interface and the difference between the Interactive and Authoring mode. This tutorial build a foundation for working in NetLogo and with ABM. All activity stays within the intermediate level, although higher levels might be touch upon.</w:t>
+        <w:t xml:space="preserve">In the first tutorial the user will learn what simulations and agent-based models are and how they can help in archaeological research. This tutorial consists of 4 lessons. The first two lessons introduce the learner to simulation in general and Agent-Based Modelling in specific. Various concepts related to ABM are introduced and the first concepts within NetLogo are explained. The third lesson aims to explain how ABMs are used in archaeological research. The final lesson introduces the learner to the NetLogo Interface and the difference between the Interactive and Authoring mode. This tutorial build a foundation for working in NetLogo and with ABM. All activity stays within the intermediate level, although higher levels might be touched upon.</w:t>
       </w:r>
     </w:p>
     <w:p>
@@ -1136,7 +1175,7 @@
         <w:pStyle w:val="BodyText"/>
       </w:pPr>
       <w:r>
-        <w:t xml:space="preserve">In tutorial 2 the learner will learn the basics of NetLogo by making your first simulation on the Out of Africal dispersal of homo sapiens. The leaerner will work with basic NetLogo syntax and learn how to set up a simulation and visualize their outcomes. This tutorial consists of 9 lessons. This tutorial intends to guide the learner from the intermediate to the advanced level of proficiency. The learning curve is relatively gentle. This is achieved by learning to work with the NetLogo web interface. The primitives are introduced and initialization phase of a simple ABM is gone through. The world within NetLogo’s world (including dimensions, coordinates, origin) and how to alter it are explained and experience in a hands-on approach. The learners learn about simple simulation loops and how to use primitives. The advanced level is achieved with the custom procedures and variables. In addition, if-statements are introduced and more complex versions thereof. Exporting information using plots is also explained.</w:t>
+        <w:t xml:space="preserve">In tutorial 2 the user will learn the basics of NetLogo by making your their simulation on the Out of Africal dispersal of homo sapiens. The learner will work with basic NetLogo syntax and learn how to set up a simulation and visualize its outcomes. This tutorial consists of 9 lessons. This tutorial intends to guide the learner from the intermediate to the advanced level of proficiency. The learning curve is relatively gentle. This is achieved by learning to work with the NetLogo web interface. The primitives are introduced and initialization phase of a simple ABM is gone through. The world within NetLogo’s world (including dimensions, coordinates, origin) and how to alter it are explained and experience in a hands-on approach. The learners learn about simple simulation loops and how to use primitives. The advanced level is achieved with the custom procedures and variables. In addition, if-statements are introduced and more complex versions thereof. Exporting information using plots is also explained.</w:t>
       </w:r>
     </w:p>
     <w:p>
@@ -1152,7 +1191,7 @@
         <w:pStyle w:val="BodyText"/>
       </w:pPr>
       <w:r>
-        <w:t xml:space="preserve">In tutorial 4 the learner will work with Sugarscape simulations to further expand your ABM and NetLogo skills. The learner will learn how to set up more complex interactions between agents and the environment. Furthermore, the basics of setting up good experiments and validating models will be explained. This tutorial consists of 8 lessons. This tutorial intends to guide the learner from the (intermediate and) advanced level to the highly specialised level of proficiency. In this tutorial more complex agent-environment interaction is further learned, including learning ways to visualize the environment and how to give more agency to patches. Creating toy landscapes are central to lesson 5. The learner also learns the basics of setting up experiments in NetLogo and how to use monitors and flexible plots to understand the results. The validation of agent-based models is an important concept of designing a good experiment. The finale step, is to compare simulation results with the archaeological record. The last lesson is aimed at learning syntax to make lists more dynamic and how to refactor code.</w:t>
+        <w:t xml:space="preserve">In tutorial 4 the learner will work with Sugarscape simulations to further expand their ABM and NetLogo skills. The learner will learn how to set up more complex interactions between agents and the environment. Furthermore, the basics of setting up good experiments and validating models will be explained. This tutorial consists of 8 lessons. This tutorial intends to guide the learner from the (intermediate and) advanced level to the highly specialised level of proficiency. In this tutorial more complex agent-environment interaction is further learned, including ways to visualize the environment and how to give more agency to patches. Creating toy landscapes is central to lesson 5. The learner also learns the basics of setting up experiments in NetLogo and how to use monitors and flexible plots to understand the results. The validation of agent-based models is an important concept of designing a good experiment. The finale step, is to compare simulation results with the archaeological record. The last lesson is aimed at learning syntax to make lists more dynamic and how to refactor code.</w:t>
       </w:r>
     </w:p>
     <w:p>
@@ -1160,7 +1199,7 @@
         <w:pStyle w:val="BodyText"/>
       </w:pPr>
       <w:r>
-        <w:t xml:space="preserve">In the final and fifth tutorial the learner will learn more about how to actually incorporate agent-based modelling in research. This tutorial focusses less on programming in NetLogo and more on the model development process. The learner will learn about the different phases in modelling and how to export data from models. This tutorial consists of 5 lessons. This tutorial touches upon various levels, but mainly between the intermediate and highly specialised level of proficiency. This tutorial is approaches more theoretical aspects in a practical environment. The learner leans about the model development process starting with the conceptual phase of the model development. Good and bad research questions for modelling are explained and the difference between them. The learner needs to understand how to pick the right modelling technique. The learner should understand the importance of properly conceptualizing a model before starting the technical phase of the model development. In this phase parametrisation, designing experiments and the analyses and interpretation of the models are important. Learning about the dissemination phase of the model development is aimed at understanding (the importance of) publishing models and replication. In addition, learning how to export results from NetLogo using basic export primitives is explained. The BehaviorSpace is explained to enable the learners to analyse the output of models.</w:t>
+        <w:t xml:space="preserve">In the final and fifth tutorial the learner will learn more about how to actually incorporate agent-based modelling in research. This tutorial focusses less on programming in NetLogo and more on the model development process. The learner will learn about the different phases in modelling and how to export data from models. This tutorial consists of 5 lessons. This tutorial touches upon various levels, but mainly between the intermediate and highly specialised level of proficiency. This tutorial approaches more theoretical aspects in a practical environment. The learner leans about the model development process starting with the conceptual phase of the model development. Good and bad research questions for modelling are explained and the difference between them. The learner needs to understand how to pick the right modelling technique. The learner should understand the importance of properly conceptualizing a model before starting the technical phase of the model development. In this phase parametrisation, designing experiments and the analysis and interpretation of the models are important. Learning about the dissemination phase of the model development is aimed at understanding (the importance of) publishing models and replication. In addition, learning how to export results from NetLogo using basic export primitives is explained. The BehaviorSpace is explained to enable the learners to analyse the output of models.</w:t>
       </w:r>
     </w:p>
     <w:bookmarkEnd w:id="28"/>
@@ -1196,7 +1235,7 @@
         <w:t xml:space="preserve">3.1</w:t>
       </w:r>
       <w:r>
-        <w:t xml:space="preserve">. The number of female respondents slightly outnumber the male ones and a small group did not share their gender and two were non-binary (see Figure</w:t>
+        <w:t xml:space="preserve">. The number of female respondents slightly outnumbers the male ones and a small group did not share their gender, while two identified as non-binary (see Figure</w:t>
       </w:r>
       <w:r>
         <w:t xml:space="preserve"> </w:t>
@@ -1274,7 +1313,7 @@
           <wp:inline>
             <wp:extent cx="5334000" cy="1939636"/>
             <wp:effectExtent b="0" l="0" r="0" t="0"/>
-            <wp:docPr descr="Figure 3.2: The gender and age of the respondents for each workshop" title="" id="34" name="Picture"/>
+            <wp:docPr descr="Figure 3.2: The gender and age distribution of the respondents for each workshop" title="" id="34" name="Picture"/>
             <a:graphic>
               <a:graphicData uri="http://schemas.openxmlformats.org/drawingml/2006/picture">
                 <pic:pic>
@@ -1319,7 +1358,7 @@
       <w:bookmarkStart w:id="36" w:name="fig:gender-age"/>
       <w:bookmarkEnd w:id="36"/>
       <w:r>
-        <w:t xml:space="preserve">Figure 3.2: The gender and age of the respondents for each workshop</w:t>
+        <w:t xml:space="preserve">Figure 3.2: The gender and age distribution of the respondents for each workshop</w:t>
       </w:r>
     </w:p>
     <w:p>
@@ -1499,7 +1538,7 @@
         <w:pStyle w:val="BodyText"/>
       </w:pPr>
       <w:r>
-        <w:t xml:space="preserve">As shown above, the respondents had some knowledge on ABM in general, but did not know how to apply this or had never applied this before. The respondents were also asked how they rated the available knowledge on ABM (Figure</w:t>
+        <w:t xml:space="preserve">As shown above, the respondents had some knowledge on ABM in general, but did not know how to apply it or had never applied it before. The respondents were also asked how they rated the available knowledge on ABM (Figure</w:t>
       </w:r>
       <w:r>
         <w:t xml:space="preserve"> </w:t>
@@ -1592,11 +1631,11 @@
         <w:pStyle w:val="FirstParagraph"/>
       </w:pPr>
       <w:r>
-        <w:t xml:space="preserve">During the workshops the participants worked in a self-paced manner, often on their own, but sometimes working together and discussing the tutorials. Some particpants engaged in discussion with the teachers to learn how they could apply ABM in their research of discuss possibilities for the application of ABM in general.</w:t>
+        <w:t xml:space="preserve">During the workshops the participants worked in a self-paced manner, often on their own, but sometimes working together and discussing the tutorials. Some particpants engaged in discussion with the teachers to learn how they could apply ABM in their research of discuss possibilities for the application of ABM in general. Individual progress varied depending on skills and preferences of the participants. While bugs were still a problem in earlier workshops, participant-teacher interaction was more focused on content-related learning problems in later instalments.</w:t>
       </w:r>
     </w:p>
     <w:bookmarkEnd w:id="52"/>
-    <w:bookmarkStart w:id="67" w:name="after-workshop"/>
+    <w:bookmarkStart w:id="67" w:name="after-the-workshop"/>
     <w:p>
       <w:pPr>
         <w:pStyle w:val="Heading2"/>
@@ -1611,7 +1650,7 @@
         <w:tab/>
       </w:r>
       <w:r>
-        <w:t xml:space="preserve">After workshop</w:t>
+        <w:t xml:space="preserve">After the workshop</w:t>
       </w:r>
     </w:p>
     <w:p>
@@ -1790,7 +1829,7 @@
         <w:pStyle w:val="BodyText"/>
       </w:pPr>
       <w:r>
-        <w:t xml:space="preserve">Two more open questions were asked to the respondents. The first was aimed at getting positive feedback and the other was aimed at getting feedback to improve the tutorials.</w:t>
+        <w:t xml:space="preserve">Two more open questions were asked to the respondents. The first was aimed at learning what aspects the participants liked in the tutorials, and the other was aimed at getting feedback to improve the tutorials.</w:t>
       </w:r>
     </w:p>
     <w:p>
@@ -1806,7 +1845,7 @@
         <w:pStyle w:val="BodyText"/>
       </w:pPr>
       <w:r>
-        <w:t xml:space="preserve">We also received feedback on possible improvements. For the first workshops we mostly received feedback on the number of bugs. During the CAA-conference in Amsterdam we did the first test of the tutorials and we also instructed the participants that this was work in progress. The number of references to bugs reduced to zero by the end and people started providing other feedback, for example the wish to see more examples or expanding the tutorials more. Some wanted more cooperation, which is possible, but for some online events harder, although we provided break-out rooms. It is also interesting to note that more and more people did not see any room for improvement.</w:t>
+        <w:t xml:space="preserve">We also received feedback on possible improvements. For the first workshops we mostly received feedback on the number of bugs. During the CAA-conference in Amsterdam we did the first test of the tutorials and we also instructed the participants that this was work in progress. The number of references to bugs reduced to zero by the end and people started providing other feedback, for example the wish to see more examples or expanding the tutorials more. Some wanted more cooperation, which is possible, but harder for some online events, although we provided break-out rooms. It is also interesting to note that over time more and more people did not see any room for improvement.</w:t>
       </w:r>
     </w:p>
     <w:p>
@@ -1814,7 +1853,7 @@
         <w:pStyle w:val="BodyText"/>
       </w:pPr>
       <w:r>
-        <w:t xml:space="preserve">The majority of the respondents that wanted to apply ABM in the future for research (144 of the 164 that answered this question, see Figure</w:t>
+        <w:t xml:space="preserve">The majority of the respondents wanted to apply ABM in the future for research (144 of the 164 that answered this question, see Figure</w:t>
       </w:r>
       <w:r>
         <w:t xml:space="preserve"> </w:t>
@@ -1823,7 +1862,7 @@
         <w:t xml:space="preserve">3.10</w:t>
       </w:r>
       <w:r>
-        <w:t xml:space="preserve">). Some of the respondents were already using ABM. A large group was not sure yet in how to apply ABM and wanted to read more on the subject or play a bit with the possibilities. Many respondents also shared the context in which they were thinking to apply ABM to. Various were thinking about movement of people or goods over land or water, sometimes in relation to trade or other distribution mechanisms. Others thought of demography, social networks, migration or settlement distributions patterns. The natural environment and the interaction with humans in the past was also mentioned by some, and often in relation to GIS or how to replace GIS with ABM. The archaeological periods that the participants were interested in were very diverse ranging from the paleolithic to the medieval period.</w:t>
+        <w:t xml:space="preserve">). Some of the respondents were already using ABM. A large group was not sure yet how to apply ABM and wanted to read more on the subject or play a bit with the possibilities. Many respondents also shared the context to which they were thinking to apply ABM. Various participants mentioned movement of people or goods over land or water, sometimes in relation to trade or other distribution mechanisms. Others thought of demography, social networks, migration or settlement distributions patterns. The natural environment and the interaction with humans in the past was also mentioned by some, and often in relation to GIS or how to replace GIS with ABM. The archaeological periods that the participants were interested in were very diverse, ranging from the Paleolithic to the Medieval period.</w:t>
       </w:r>
     </w:p>
     <w:p>
@@ -1907,7 +1946,7 @@
         <w:pStyle w:val="FirstParagraph"/>
       </w:pPr>
       <w:r>
-        <w:t xml:space="preserve">The tutorials are aimed at developing learners in the following competence area’s: 1. Information and data literacy, 2. Communication and collaboration, 3. Digital content creation and, 5. Problem solving</w:t>
+        <w:t xml:space="preserve">As mentioned above, the following competence area’s were identified as relevant for the tutorials: 1. Information and data literacy, 2. Communication and collaboration, 3. Digital content creation and, 5. Problem solving</w:t>
       </w:r>
       <w:r>
         <w:t xml:space="preserve"> </w:t>
@@ -1960,7 +1999,7 @@
         <w:pStyle w:val="BodyText"/>
       </w:pPr>
       <w:r>
-        <w:t xml:space="preserve">For Competence Area 2. Communication and collaboration the tutorials mainly address 2.1 Interacting Through Digital Technologies, because the users are constantly interacting with digital technologies, but communications is not relevant for the tutorials. However, during the workshops given in the course of the project, participants interacted with each other and the teachers.</w:t>
+        <w:t xml:space="preserve">For Competence Area 2. Communication and collaboration the tutorials mainly address 2.1 Interacting Through Digital Technologies, because the users are constantly interacting with digital technologies, but communication is not relevant for the tutorials. However, during the workshops given in the course of the project, participants interacted with each other and the teachers.</w:t>
       </w:r>
     </w:p>
     <w:p>
@@ -1968,7 +2007,7 @@
         <w:pStyle w:val="BodyText"/>
       </w:pPr>
       <w:r>
-        <w:t xml:space="preserve">Competence Area 3. Digital content creation is one of the main competence area’s for the ABM-teaching material. In the process of learning ABM the users are constantly 3.1 Developing Digital Content and 3.2 Integrating And Re-Elaborating Digital Content. The material does not touch upon 3.3 Copyright And Licences, but we assume that users have a general understanding. A very important aspect of learning ABM is 3.4 Programming. The users are exploring the possibilities and chances of programming an ABM. The users are expected to learn both syntax and more general concepts such as modular code development, loops, lists and commenting and documenting code.</w:t>
+        <w:t xml:space="preserve">Competence Area 3. Digital content creation is one of the main competence areas for the ABM-teaching material. In the process of learning ABM the users are constantly 3.1 Developing Digital Content and 3.2 Integrating And Re-Elaborating Digital Content. The material does not touch upon 3.3 Copyright And Licences, but we assume that users have a general understanding. A very important aspect of learning ABM is 3.4 Programming. The users are exploring the possibilities and chances of programming an ABM. The users are expected to learn both syntax and more general concepts such as modular code development, loops, lists and commenting and documenting code.</w:t>
       </w:r>
     </w:p>
     <w:p>
@@ -1976,7 +2015,7 @@
         <w:pStyle w:val="BodyText"/>
       </w:pPr>
       <w:r>
-        <w:t xml:space="preserve">Competence Area 5. Problem solving is very important and is closely tied to 3.4 Programming, since programming involves a lot of problem solving. In addition, the creation of a highly complex ABM consists of problem solving all the time, including debugging. All competencies are addressed: 5.1 Solving Technical Problems, is common when writing code, learning about coding, error handling and going from pseudocode to real code. The competence 5.2 Identifying Needs And Technological Responses, is a central issue of the course, while 5.3 Creatively Using Digital Technology is an important aspect of learning to think in models and develop models themselves. In tutorial 2 various aspects of 5.4 Identifying Digital Competence Gaps, are relevant, since this tutorial will force the user to remember code and commands and forces the user to assess their knowledge and skills.</w:t>
+        <w:t xml:space="preserve">Competence Area 5. Problem solving is very important and is closely tied to 3.4 Programming, since programming involves a lot of problem solving. In addition, the creation of a highly complex ABM consists of problem solving all the time, including debugging. All competencies are addressed: 5.1 Solving Technical Problems, is common when writing code, learning about coding, error handling and going from pseudocode to real code. The competence 5.2 Identifying Needs And Technological Responses, is a central issue of the course, while 5.3 Creatively Using Digital Technology is an important aspect of learning to think in models and develop models themselves. In tutorial 2 various aspects of 5.4 Identifying Digital Competence Gaps, are relevant, since this tutorial will force the user to remember code and commands and to assess their knowledge and skills.</w:t>
       </w:r>
     </w:p>
     <w:bookmarkEnd w:id="70"/>

</xml_diff>

<commit_message>
added reference to DigComp
</commit_message>
<xml_diff>
--- a/paper.docx
+++ b/paper.docx
@@ -69,7 +69,7 @@
         <w:t xml:space="preserve"> </w:t>
       </w:r>
       <w:r>
-        <w:t xml:space="preserve">18,</w:t>
+        <w:t xml:space="preserve">23,</w:t>
       </w:r>
       <w:r>
         <w:t xml:space="preserve"> </w:t>
@@ -2169,7 +2169,16 @@
         <w:t xml:space="preserve">(European Commission, Joint Research Centre et al. 2022)</w:t>
       </w:r>
       <w:r>
-        <w:t xml:space="preserve">. In these competence area’s various competences are developed towards an advanced or even specialised level.</w:t>
+        <w:t xml:space="preserve">. In these competence area’s various competences are developed towards an advanced or even specialised level. A more extensive description of the Digital Competence Framework for Citizens in relation to Agent-Based Modelling for archaeologists is also available</w:t>
+      </w:r>
+      <w:r>
+        <w:t xml:space="preserve"> </w:t>
+      </w:r>
+      <w:r>
+        <w:t xml:space="preserve">(Visser et al. 2024)</w:t>
+      </w:r>
+      <w:r>
+        <w:t xml:space="preserve">.</w:t>
       </w:r>
     </w:p>
     <w:p>
@@ -2565,7 +2574,7 @@
       </w:r>
     </w:p>
     <w:bookmarkEnd w:id="77"/>
-    <w:bookmarkStart w:id="106" w:name="references"/>
+    <w:bookmarkStart w:id="108" w:name="references"/>
     <w:p>
       <w:pPr>
         <w:pStyle w:val="Heading1"/>
@@ -2574,7 +2583,7 @@
         <w:t xml:space="preserve">References</w:t>
       </w:r>
     </w:p>
-    <w:bookmarkStart w:id="105" w:name="refs"/>
+    <w:bookmarkStart w:id="107" w:name="refs"/>
     <w:bookmarkStart w:id="79" w:name="ref-councilofeurope2020"/>
     <w:p>
       <w:pPr>
@@ -2868,18 +2877,52 @@
       </w:r>
     </w:p>
     <w:bookmarkEnd w:id="94"/>
-    <w:bookmarkStart w:id="96" w:name="ref-wickham2016"/>
+    <w:bookmarkStart w:id="96" w:name="ref-visser2024"/>
     <w:p>
       <w:pPr>
         <w:pStyle w:val="Bibliography"/>
       </w:pPr>
       <w:r>
+        <w:t xml:space="preserve">Visser, R, Lambers, K, Aitchison, K, Jutte, A, Rocks-Macqueen, D, Knaap, L van der, Romanowska, I and Brughmans, T. 2024</w:t>
+      </w:r>
+      <w:r>
+        <w:t xml:space="preserve"> </w:t>
+      </w:r>
+      <w:r>
+        <w:rPr>
+          <w:iCs/>
+          <w:i/>
+        </w:rPr>
+        <w:t xml:space="preserve">The Digital Competence Framework for Citizens (2.2) and Agent-Based modelling for Archaeologists</w:t>
+      </w:r>
+      <w:r>
+        <w:t xml:space="preserve">. DOI: https://doi.org/</w:t>
+      </w:r>
+      <w:hyperlink r:id="rId95">
+        <w:r>
+          <w:rPr>
+            <w:rStyle w:val="Hyperlink"/>
+          </w:rPr>
+          <w:t xml:space="preserve">10.5281/zenodo.11046488</w:t>
+        </w:r>
+      </w:hyperlink>
+      <w:r>
+        <w:t xml:space="preserve">.</w:t>
+      </w:r>
+    </w:p>
+    <w:bookmarkEnd w:id="96"/>
+    <w:bookmarkStart w:id="98" w:name="ref-wickham2016"/>
+    <w:p>
+      <w:pPr>
+        <w:pStyle w:val="Bibliography"/>
+      </w:pPr>
+      <w:r>
         <w:t xml:space="preserve">Wickham, H. 2016.</w:t>
       </w:r>
       <w:r>
         <w:t xml:space="preserve"> </w:t>
       </w:r>
-      <w:hyperlink r:id="rId95">
+      <w:hyperlink r:id="rId97">
         <w:r>
           <w:rPr>
             <w:rStyle w:val="Hyperlink"/>
@@ -2893,8 +2936,8 @@
         <w:t xml:space="preserve">. Springer-Verlag New York.</w:t>
       </w:r>
     </w:p>
-    <w:bookmarkEnd w:id="96"/>
-    <w:bookmarkStart w:id="98" w:name="ref-wickham2023b"/>
+    <w:bookmarkEnd w:id="98"/>
+    <w:bookmarkStart w:id="100" w:name="ref-wickham2023b"/>
     <w:p>
       <w:pPr>
         <w:pStyle w:val="Bibliography"/>
@@ -2905,7 +2948,7 @@
       <w:r>
         <w:t xml:space="preserve"> </w:t>
       </w:r>
-      <w:hyperlink r:id="rId97">
+      <w:hyperlink r:id="rId99">
         <w:r>
           <w:rPr>
             <w:rStyle w:val="Hyperlink"/>
@@ -2919,8 +2962,8 @@
         <w:t xml:space="preserve">.</w:t>
       </w:r>
     </w:p>
-    <w:bookmarkEnd w:id="98"/>
-    <w:bookmarkStart w:id="100" w:name="ref-wickham2023c"/>
+    <w:bookmarkEnd w:id="100"/>
+    <w:bookmarkStart w:id="102" w:name="ref-wickham2023c"/>
     <w:p>
       <w:pPr>
         <w:pStyle w:val="Bibliography"/>
@@ -2931,7 +2974,7 @@
       <w:r>
         <w:t xml:space="preserve"> </w:t>
       </w:r>
-      <w:hyperlink r:id="rId99">
+      <w:hyperlink r:id="rId101">
         <w:r>
           <w:rPr>
             <w:rStyle w:val="Hyperlink"/>
@@ -2945,8 +2988,8 @@
         <w:t xml:space="preserve">.</w:t>
       </w:r>
     </w:p>
-    <w:bookmarkEnd w:id="100"/>
-    <w:bookmarkStart w:id="102" w:name="ref-wickham2023a"/>
+    <w:bookmarkEnd w:id="102"/>
+    <w:bookmarkStart w:id="104" w:name="ref-wickham2023a"/>
     <w:p>
       <w:pPr>
         <w:pStyle w:val="Bibliography"/>
@@ -2957,7 +3000,7 @@
       <w:r>
         <w:t xml:space="preserve"> </w:t>
       </w:r>
-      <w:hyperlink r:id="rId101">
+      <w:hyperlink r:id="rId103">
         <w:r>
           <w:rPr>
             <w:rStyle w:val="Hyperlink"/>
@@ -2971,8 +3014,8 @@
         <w:t xml:space="preserve">.</w:t>
       </w:r>
     </w:p>
-    <w:bookmarkEnd w:id="102"/>
-    <w:bookmarkStart w:id="104" w:name="ref-wickham2023"/>
+    <w:bookmarkEnd w:id="104"/>
+    <w:bookmarkStart w:id="106" w:name="ref-wickham2023"/>
     <w:p>
       <w:pPr>
         <w:pStyle w:val="Bibliography"/>
@@ -2983,7 +3026,7 @@
       <w:r>
         <w:t xml:space="preserve"> </w:t>
       </w:r>
-      <w:hyperlink r:id="rId103">
+      <w:hyperlink r:id="rId105">
         <w:r>
           <w:rPr>
             <w:rStyle w:val="Hyperlink"/>
@@ -2997,9 +3040,9 @@
         <w:t xml:space="preserve">.</w:t>
       </w:r>
     </w:p>
-    <w:bookmarkEnd w:id="104"/>
-    <w:bookmarkEnd w:id="105"/>
     <w:bookmarkEnd w:id="106"/>
+    <w:bookmarkEnd w:id="107"/>
+    <w:bookmarkEnd w:id="108"/>
     <w:sectPr/>
   </w:body>
 </w:document>

</xml_diff>

<commit_message>
Edits to paper, including additions by Dough
</commit_message>
<xml_diff>
--- a/paper.docx
+++ b/paper.docx
@@ -63,13 +63,13 @@
         <w:pStyle w:val="Date"/>
       </w:pPr>
       <w:r>
-        <w:t xml:space="preserve">May</w:t>
-      </w:r>
-      <w:r>
-        <w:t xml:space="preserve"> </w:t>
-      </w:r>
-      <w:r>
-        <w:t xml:space="preserve">22,</w:t>
+        <w:t xml:space="preserve">July</w:t>
+      </w:r>
+      <w:r>
+        <w:t xml:space="preserve"> </w:t>
+      </w:r>
+      <w:r>
+        <w:t xml:space="preserve">19,</w:t>
       </w:r>
       <w:r>
         <w:t xml:space="preserve"> </w:t>
@@ -255,7 +255,7 @@
         </w:numPr>
       </w:pPr>
       <w:r>
-        <w:t xml:space="preserve">Development of a hands-on vocational training programme, aligned with the recently published</w:t>
+        <w:t xml:space="preserve">development of a hands-on vocational training programme, aligned with the recently published</w:t>
       </w:r>
       <w:r>
         <w:t xml:space="preserve"> </w:t>
@@ -274,7 +274,7 @@
         <w:t xml:space="preserve">(Romanowska, Wren and Crabtree 2021)</w:t>
       </w:r>
       <w:r>
-        <w:t xml:space="preserve">.</w:t>
+        <w:t xml:space="preserve">;</w:t>
       </w:r>
     </w:p>
     <w:p>
@@ -285,7 +285,7 @@
         </w:numPr>
       </w:pPr>
       <w:r>
-        <w:t xml:space="preserve">Conversion of the training programme into modular learning resources that are interactive, based on HTML and JavaScript standards.</w:t>
+        <w:t xml:space="preserve">conversion of the training programme into modular learning resources that are interactive, based on HTML and JavaScript standards;</w:t>
       </w:r>
     </w:p>
     <w:p>
@@ -296,7 +296,7 @@
         </w:numPr>
       </w:pPr>
       <w:r>
-        <w:t xml:space="preserve">Creation of support materials to encourage use of the OERs.</w:t>
+        <w:t xml:space="preserve">creation of support materials to encourage use of the OERs;</w:t>
       </w:r>
     </w:p>
     <w:p>
@@ -307,7 +307,7 @@
         </w:numPr>
       </w:pPr>
       <w:r>
-        <w:t xml:space="preserve">Creation of how-to guides to help trainers incorporate OERs into their teaching</w:t>
+        <w:t xml:space="preserve">creation of how-to guides to help trainers incorporate OERs into their teaching;</w:t>
       </w:r>
     </w:p>
     <w:p>
@@ -318,7 +318,7 @@
         </w:numPr>
       </w:pPr>
       <w:r>
-        <w:t xml:space="preserve">Creation of a code and learning materials repository that will allow the project to continue sustainability after the European Union support has ended and to facilitate the creation of an open-source community to manage and improve the OERs in the future.</w:t>
+        <w:t xml:space="preserve">creation of a code and learning materials repository that will allow the project to continue sustainability after the European Union support has ended and to facilitate the creation of an open-source community to manage and improve the OERs in the future;</w:t>
       </w:r>
     </w:p>
     <w:p>
@@ -329,7 +329,7 @@
         </w:numPr>
       </w:pPr>
       <w:r>
-        <w:t xml:space="preserve">Development of the framework for skills acquisition aligned with the Digital Skills Passport [DOUG: reference]?</w:t>
+        <w:t xml:space="preserve">development of the framework for skills acquisition aligned with the Digital Skills Passport;</w:t>
       </w:r>
     </w:p>
     <w:p>
@@ -340,7 +340,7 @@
         </w:numPr>
       </w:pPr>
       <w:r>
-        <w:t xml:space="preserve">Promotion through a series of multiplier events.</w:t>
+        <w:t xml:space="preserve">promotion through a series of multiplier events.</w:t>
       </w:r>
     </w:p>
     <w:p>
@@ -558,7 +558,7 @@
         <w:pStyle w:val="BodyText"/>
       </w:pPr>
       <w:r>
-        <w:t xml:space="preserve">After initial debugging by the project team, the tutorials were tested on a wider sample of participants during several online and in-person events all of which were run by members of the project team. Recognising the difficulty of delivering practical training in an online environment during the online events several members of the team were present which enabled participants to go to break-out rooms with an expert if they needed additional help or wanted to discuss things. Throughout the project we sought feedback from the participants and used it to improve the tutorials prior to the following events. The feedback was obtained through two surveys using Qualtrics. The participants of the events were asked to respond to two surveys: one before the start of the event and one completed after the end of the event. The first survey focused on the background of the participants and their original level of knowledge in relation to ABM (see appendix … for the questions). At the end of the event the participants were asked to answer a second survey. Questions of this survey were aimed at measuring the effectiveness of the tutorials and getting feedback on the workshop and tutorials (see appendix … for the questions). For some events participants had to register beforehand and we were able to send the pre-workshop survey by email. At other events no registration was possible or necessary and the pre-workshop survey was given at the start of the event. The post-workshop survey was distributed using QR-codes or links at the end of the event.</w:t>
+        <w:t xml:space="preserve">After initial debugging by the project team, the tutorials were tested on a wider sample of participants during several online and in-person events all of which were run by members of the project team. Recognising the difficulty of delivering practical training in an online environment during the online events several members of the team were present which enabled participants to go to break-out rooms with an expert if they needed additional help or wanted to discuss things. Throughout the project we sought feedback from the participants and used it to improve the tutorials prior to the following events. The feedback was obtained through two surveys using Qualtrics. The participants of the events were asked to respond to two surveys: one before the start of the event and one completed after the end of the event. The first survey focused on the background of the participants and their original level of knowledge in relation to ABM (see appendix 1 for the questions). At the end of the event the participants were asked to answer a second survey. Questions of this survey were aimed at measuring the effectiveness of the tutorials and getting feedback on the workshop and tutorials (see appendix 2 for the questions). For some events participants had to register beforehand and we were able to send the pre-workshop survey by email. At other events no registration was possible or necessary and the pre-workshop survey was given at the start of the event. The post-workshop survey was distributed using QR-codes or links at the end of the event.</w:t>
       </w:r>
     </w:p>
     <w:p>
@@ -951,7 +951,11 @@
           <w:p>
             <w:pPr>
               <w:pStyle w:val="Compact"/>
+              <w:jc w:val="left"/>
             </w:pPr>
+            <w:r>
+              <w:t xml:space="preserve">No registration</w:t>
+            </w:r>
           </w:p>
         </w:tc>
       </w:tr>
@@ -1337,7 +1341,7 @@
       </w:r>
     </w:p>
     <w:bookmarkEnd w:id="25"/>
-    <w:bookmarkStart w:id="74" w:name="results"/>
+    <w:bookmarkStart w:id="76" w:name="results"/>
     <w:p>
       <w:pPr>
         <w:pStyle w:val="Heading1"/>
@@ -1634,7 +1638,7 @@
       <w:r>
         <w:drawing>
           <wp:inline>
-            <wp:extent cx="4620126" cy="3696101"/>
+            <wp:extent cx="4620126" cy="4620126"/>
             <wp:effectExtent b="0" l="0" r="0" t="0"/>
             <wp:docPr descr="Figure 3.1: The nationality of the participants that filled in the survey." title="" id="29" name="Picture"/>
             <a:graphic>
@@ -1655,7 +1659,7 @@
                   <pic:spPr bwMode="auto">
                     <a:xfrm>
                       <a:off x="0" y="0"/>
-                      <a:ext cx="4620126" cy="3696101"/>
+                      <a:ext cx="4620126" cy="4620126"/>
                     </a:xfrm>
                     <a:prstGeom prst="rect">
                       <a:avLst/>
@@ -2352,7 +2356,7 @@
       </w:r>
     </w:p>
     <w:bookmarkEnd w:id="66"/>
-    <w:bookmarkStart w:id="69" w:name="Xf129d8ce1b7ec897bba26c212a93c73a9820773"/>
+    <w:bookmarkStart w:id="72" w:name="X75d3dc8f600062830baa4a9fa6b8ffcf7325409"/>
     <w:p>
       <w:pPr>
         <w:pStyle w:val="Heading2"/>
@@ -2362,6 +2366,32 @@
           <w:rStyle w:val="SectionNumber"/>
         </w:rPr>
         <w:t xml:space="preserve">3.6</w:t>
+      </w:r>
+      <w:r>
+        <w:tab/>
+      </w:r>
+      <w:r>
+        <w:t xml:space="preserve">Integration with Learning and Skills Tracking Frameworks</w:t>
+      </w:r>
+    </w:p>
+    <w:p>
+      <w:pPr>
+        <w:pStyle w:val="FirstParagraph"/>
+      </w:pPr>
+      <w:r>
+        <w:t xml:space="preserve">Beyond the creation of the OERs the project also worked on aligning the learning outcomes of the OERs with the Digital Competence Framework for Citizens and the Digital Archaeological Skills Passport.</w:t>
+      </w:r>
+    </w:p>
+    <w:bookmarkStart w:id="69" w:name="Xf129d8ce1b7ec897bba26c212a93c73a9820773"/>
+    <w:p>
+      <w:pPr>
+        <w:pStyle w:val="Heading3"/>
+      </w:pPr>
+      <w:r>
+        <w:rPr>
+          <w:rStyle w:val="SectionNumber"/>
+        </w:rPr>
+        <w:t xml:space="preserve">3.6.1</w:t>
       </w:r>
       <w:r>
         <w:tab/>
@@ -2457,7 +2487,267 @@
       </w:r>
     </w:p>
     <w:bookmarkEnd w:id="69"/>
-    <w:bookmarkStart w:id="70" w:name="digital-skills-passport"/>
+    <w:bookmarkStart w:id="71" w:name="digital-skills-passport"/>
+    <w:p>
+      <w:pPr>
+        <w:pStyle w:val="Heading3"/>
+      </w:pPr>
+      <w:r>
+        <w:rPr>
+          <w:rStyle w:val="SectionNumber"/>
+        </w:rPr>
+        <w:t xml:space="preserve">3.6.2</w:t>
+      </w:r>
+      <w:r>
+        <w:tab/>
+      </w:r>
+      <w:r>
+        <w:t xml:space="preserve">Digital Skills Passport</w:t>
+      </w:r>
+    </w:p>
+    <w:p>
+      <w:pPr>
+        <w:pStyle w:val="FirstParagraph"/>
+      </w:pPr>
+      <w:r>
+        <w:t xml:space="preserve">An archaeological skills passport is a tool for tracking and verifying the archaeological skills that an individual has. The first passport was created as part of</w:t>
+      </w:r>
+      <w:r>
+        <w:t xml:space="preserve"> </w:t>
+      </w:r>
+      <w:r>
+        <w:rPr>
+          <w:iCs/>
+          <w:i/>
+        </w:rPr>
+        <w:t xml:space="preserve">The Ardnamurchan Transitions Project</w:t>
+      </w:r>
+      <w:r>
+        <w:t xml:space="preserve">, a long running investigation of the archaeology and history of the Ardnamurchan Peninsula, Western Scotland, run by the Universities of Leicester and Manchester, with Archaeology Scotland</w:t>
+      </w:r>
+      <w:r>
+        <w:t xml:space="preserve"> </w:t>
+      </w:r>
+      <w:r>
+        <w:t xml:space="preserve">(Cobb and Croucher 2020)</w:t>
+      </w:r>
+      <w:r>
+        <w:t xml:space="preserve">. Since then the passport has spread around the world to countries such as Germany</w:t>
+      </w:r>
+      <w:r>
+        <w:t xml:space="preserve"> </w:t>
+      </w:r>
+      <w:r>
+        <w:t xml:space="preserve">(Karl et al. 2019)</w:t>
+      </w:r>
+      <w:r>
+        <w:t xml:space="preserve"> </w:t>
+      </w:r>
+      <w:r>
+        <w:t xml:space="preserve">and the United States. While there are many different versions, in its simplest form it is a log booklet listing skills that others can verify by signing off on their level of competencies. </w:t>
+      </w:r>
+    </w:p>
+    <w:p>
+      <w:pPr>
+        <w:pStyle w:val="BodyText"/>
+      </w:pPr>
+      <w:r>
+        <w:t xml:space="preserve">A digital skills passport is the same concept as a physical skills passport but it is digitised to overcome some of the drawbacks of a physical skills passport:</w:t>
+      </w:r>
+    </w:p>
+    <w:p>
+      <w:pPr>
+        <w:numPr>
+          <w:ilvl w:val="0"/>
+          <w:numId w:val="1005"/>
+        </w:numPr>
+      </w:pPr>
+      <w:r>
+        <w:t xml:space="preserve">losing a copy means losing a record;</w:t>
+      </w:r>
+    </w:p>
+    <w:p>
+      <w:pPr>
+        <w:numPr>
+          <w:ilvl w:val="0"/>
+          <w:numId w:val="1005"/>
+        </w:numPr>
+      </w:pPr>
+      <w:r>
+        <w:t xml:space="preserve">inability to easily share the log;</w:t>
+      </w:r>
+    </w:p>
+    <w:p>
+      <w:pPr>
+        <w:numPr>
+          <w:ilvl w:val="0"/>
+          <w:numId w:val="1005"/>
+        </w:numPr>
+      </w:pPr>
+      <w:r>
+        <w:t xml:space="preserve">costs of production;</w:t>
+      </w:r>
+    </w:p>
+    <w:p>
+      <w:pPr>
+        <w:numPr>
+          <w:ilvl w:val="0"/>
+          <w:numId w:val="1005"/>
+        </w:numPr>
+      </w:pPr>
+      <w:r>
+        <w:t xml:space="preserve">ability to verify those signing off on skill levels. </w:t>
+      </w:r>
+    </w:p>
+    <w:p>
+      <w:pPr>
+        <w:pStyle w:val="FirstParagraph"/>
+      </w:pPr>
+      <w:r>
+        <w:t xml:space="preserve">A trans-Atlantic consortium has been established to create a digital archaeological skills passport. It consists of the professional body in the United States of America, the</w:t>
+      </w:r>
+      <w:r>
+        <w:t xml:space="preserve"> </w:t>
+      </w:r>
+      <w:r>
+        <w:rPr>
+          <w:iCs/>
+          <w:i/>
+        </w:rPr>
+        <w:t xml:space="preserve">Register of Professional Archaeologists</w:t>
+      </w:r>
+      <w:r>
+        <w:t xml:space="preserve"> </w:t>
+      </w:r>
+      <w:r>
+        <w:t xml:space="preserve">and five archaeological companies in Europe, working and based in Ireland, the United Kingdom, the Netherlands, Germany and France. This is the passport that the ABMA integrate the OERs with. </w:t>
+      </w:r>
+    </w:p>
+    <w:p>
+      <w:pPr>
+        <w:pStyle w:val="BodyText"/>
+      </w:pPr>
+      <w:r>
+        <w:t xml:space="preserve">Agent Based Modelling (ABM) will be placed within the transferable skills category of the Digital Archaeological Skills Passport. This will be facilitated by the creation of a larger category of Analytical Skills and then a sub-category of modelling:</w:t>
+      </w:r>
+    </w:p>
+    <w:p>
+      <w:pPr>
+        <w:pStyle w:val="SourceCode"/>
+      </w:pPr>
+      <w:r>
+        <w:rPr>
+          <w:rStyle w:val="VerbatimChar"/>
+        </w:rPr>
+        <w:t xml:space="preserve">38  Analytical Skills</w:t>
+      </w:r>
+      <w:r>
+        <w:br/>
+      </w:r>
+      <w:r>
+        <w:rPr>
+          <w:rStyle w:val="VerbatimChar"/>
+        </w:rPr>
+        <w:t xml:space="preserve">  38.1 Modelling</w:t>
+      </w:r>
+      <w:r>
+        <w:br/>
+      </w:r>
+      <w:r>
+        <w:rPr>
+          <w:rStyle w:val="VerbatimChar"/>
+        </w:rPr>
+        <w:t xml:space="preserve">      38.1.1 Computational Modelling</w:t>
+      </w:r>
+      <w:r>
+        <w:br/>
+      </w:r>
+      <w:r>
+        <w:rPr>
+          <w:rStyle w:val="VerbatimChar"/>
+        </w:rPr>
+        <w:t xml:space="preserve">        38.1.1.1 Agent Based Modelling</w:t>
+      </w:r>
+      <w:r>
+        <w:br/>
+      </w:r>
+      <w:r>
+        <w:rPr>
+          <w:rStyle w:val="VerbatimChar"/>
+        </w:rPr>
+        <w:t xml:space="preserve">          38.1.1.1.1 Software mastery</w:t>
+      </w:r>
+      <w:r>
+        <w:br/>
+      </w:r>
+      <w:r>
+        <w:rPr>
+          <w:rStyle w:val="VerbatimChar"/>
+        </w:rPr>
+        <w:t xml:space="preserve">            38.1.1.1.1.1 Creation of models and understanding of key components</w:t>
+      </w:r>
+      <w:r>
+        <w:br/>
+      </w:r>
+      <w:r>
+        <w:rPr>
+          <w:rStyle w:val="VerbatimChar"/>
+        </w:rPr>
+        <w:t xml:space="preserve">             38.1.1.1.1.2 Integration of other fields - GIS, network science</w:t>
+      </w:r>
+      <w:r>
+        <w:br/>
+      </w:r>
+      <w:r>
+        <w:rPr>
+          <w:rStyle w:val="VerbatimChar"/>
+        </w:rPr>
+        <w:t xml:space="preserve">          38.1.1.1.2 Analysis and interpretation of results</w:t>
+      </w:r>
+      <w:r>
+        <w:br/>
+      </w:r>
+      <w:r>
+        <w:rPr>
+          <w:rStyle w:val="VerbatimChar"/>
+        </w:rPr>
+        <w:t xml:space="preserve">     38.1.2 Mathematical Modelling</w:t>
+      </w:r>
+      <w:r>
+        <w:br/>
+      </w:r>
+      <w:r>
+        <w:rPr>
+          <w:rStyle w:val="VerbatimChar"/>
+        </w:rPr>
+        <w:t xml:space="preserve">etc.</w:t>
+      </w:r>
+    </w:p>
+    <w:p>
+      <w:pPr>
+        <w:pStyle w:val="FirstParagraph"/>
+      </w:pPr>
+      <w:r>
+        <w:t xml:space="preserve">The digital skills passport has not launched yet, but when it is, it will be found at this url:</w:t>
+      </w:r>
+      <w:r>
+        <w:t xml:space="preserve"> </w:t>
+      </w:r>
+      <w:hyperlink r:id="rId70">
+        <w:r>
+          <w:rPr>
+            <w:rStyle w:val="Hyperlink"/>
+          </w:rPr>
+          <w:t xml:space="preserve">https://archaeologypassport.com</w:t>
+        </w:r>
+      </w:hyperlink>
+      <w:r>
+        <w:t xml:space="preserve">.</w:t>
+      </w:r>
+    </w:p>
+    <w:bookmarkEnd w:id="71"/>
+    <w:bookmarkEnd w:id="72"/>
+    <w:bookmarkStart w:id="75" w:name="dissemination-of-tutorials"/>
     <w:p>
       <w:pPr>
         <w:pStyle w:val="Heading2"/>
@@ -2472,25 +2762,6 @@
         <w:tab/>
       </w:r>
       <w:r>
-        <w:t xml:space="preserve">Digital Skills Passport</w:t>
-      </w:r>
-    </w:p>
-    <w:bookmarkEnd w:id="70"/>
-    <w:bookmarkStart w:id="73" w:name="dissemination-of-tutorials"/>
-    <w:p>
-      <w:pPr>
-        <w:pStyle w:val="Heading2"/>
-      </w:pPr>
-      <w:r>
-        <w:rPr>
-          <w:rStyle w:val="SectionNumber"/>
-        </w:rPr>
-        <w:t xml:space="preserve">3.8</w:t>
-      </w:r>
-      <w:r>
-        <w:tab/>
-      </w:r>
-      <w:r>
         <w:t xml:space="preserve">Dissemination of tutorials</w:t>
       </w:r>
     </w:p>
@@ -2501,7 +2772,7 @@
       <w:r>
         <w:t xml:space="preserve">The tutorials are publicly hosted on GitHub (</w:t>
       </w:r>
-      <w:hyperlink r:id="rId71">
+      <w:hyperlink r:id="rId73">
         <w:r>
           <w:rPr>
             <w:rStyle w:val="Hyperlink"/>
@@ -2521,7 +2792,7 @@
       <w:r>
         <w:t xml:space="preserve">. Anyone interested can download the tutorials and their source code. To increase the accessibility and visibility of the tutorials, they are also hosted on a static website (</w:t>
       </w:r>
-      <w:hyperlink r:id="rId72">
+      <w:hyperlink r:id="rId74">
         <w:r>
           <w:rPr>
             <w:rStyle w:val="Hyperlink"/>
@@ -2553,9 +2824,9 @@
         <w:t xml:space="preserve">and external resources people can use to learn agent-based modelling. The website was mainly developed by a student group from Saxion University of Applied Sciences, see the acknowledgements.</w:t>
       </w:r>
     </w:p>
-    <w:bookmarkEnd w:id="73"/>
-    <w:bookmarkEnd w:id="74"/>
-    <w:bookmarkStart w:id="75" w:name="conclusion"/>
+    <w:bookmarkEnd w:id="75"/>
+    <w:bookmarkEnd w:id="76"/>
+    <w:bookmarkStart w:id="77" w:name="conclusion"/>
     <w:p>
       <w:pPr>
         <w:pStyle w:val="Heading1"/>
@@ -2585,7 +2856,7 @@
       <w:pPr>
         <w:numPr>
           <w:ilvl w:val="0"/>
-          <w:numId w:val="1005"/>
+          <w:numId w:val="1006"/>
         </w:numPr>
       </w:pPr>
       <w:r>
@@ -2596,7 +2867,7 @@
       <w:pPr>
         <w:numPr>
           <w:ilvl w:val="0"/>
-          <w:numId w:val="1005"/>
+          <w:numId w:val="1006"/>
         </w:numPr>
       </w:pPr>
       <w:r>
@@ -2607,7 +2878,7 @@
       <w:pPr>
         <w:numPr>
           <w:ilvl w:val="0"/>
-          <w:numId w:val="1005"/>
+          <w:numId w:val="1006"/>
         </w:numPr>
       </w:pPr>
       <w:r>
@@ -2618,7 +2889,7 @@
       <w:pPr>
         <w:numPr>
           <w:ilvl w:val="0"/>
-          <w:numId w:val="1005"/>
+          <w:numId w:val="1006"/>
         </w:numPr>
       </w:pPr>
       <w:r>
@@ -2629,7 +2900,7 @@
       <w:pPr>
         <w:numPr>
           <w:ilvl w:val="0"/>
-          <w:numId w:val="1005"/>
+          <w:numId w:val="1006"/>
         </w:numPr>
       </w:pPr>
       <w:r>
@@ -2640,7 +2911,7 @@
       <w:pPr>
         <w:numPr>
           <w:ilvl w:val="0"/>
-          <w:numId w:val="1005"/>
+          <w:numId w:val="1006"/>
         </w:numPr>
       </w:pPr>
       <w:r>
@@ -2651,7 +2922,7 @@
       <w:pPr>
         <w:numPr>
           <w:ilvl w:val="1"/>
-          <w:numId w:val="1006"/>
+          <w:numId w:val="1007"/>
         </w:numPr>
       </w:pPr>
       <w:r>
@@ -2662,15 +2933,15 @@
       <w:pPr>
         <w:numPr>
           <w:ilvl w:val="1"/>
-          <w:numId w:val="1006"/>
+          <w:numId w:val="1007"/>
         </w:numPr>
       </w:pPr>
       <w:r>
         <w:t xml:space="preserve">community driven updates (?)</w:t>
       </w:r>
     </w:p>
-    <w:bookmarkEnd w:id="75"/>
-    <w:bookmarkStart w:id="77" w:name="acknowledgements"/>
+    <w:bookmarkEnd w:id="77"/>
+    <w:bookmarkStart w:id="79" w:name="acknowledgements"/>
     <w:p>
       <w:pPr>
         <w:pStyle w:val="Heading1"/>
@@ -2695,7 +2966,7 @@
       <w:r>
         <w:t xml:space="preserve">This project was undertaken with the support of the Erasmus+ programme of the European Union (</w:t>
       </w:r>
-      <w:hyperlink r:id="rId76">
+      <w:hyperlink r:id="rId78">
         <w:r>
           <w:rPr>
             <w:rStyle w:val="Hyperlink"/>
@@ -2719,7 +2990,7 @@
       <w:pPr>
         <w:numPr>
           <w:ilvl w:val="0"/>
-          <w:numId w:val="1007"/>
+          <w:numId w:val="1008"/>
         </w:numPr>
       </w:pPr>
       <w:r>
@@ -2730,7 +3001,7 @@
       <w:pPr>
         <w:numPr>
           <w:ilvl w:val="0"/>
-          <w:numId w:val="1007"/>
+          <w:numId w:val="1008"/>
         </w:numPr>
       </w:pPr>
       <w:r>
@@ -2741,7 +3012,7 @@
       <w:pPr>
         <w:numPr>
           <w:ilvl w:val="0"/>
-          <w:numId w:val="1007"/>
+          <w:numId w:val="1008"/>
         </w:numPr>
       </w:pPr>
       <w:r>
@@ -2788,8 +3059,8 @@
         <w:t xml:space="preserve">(CF21-0382); IR was supported by the European Union’s Horizon 2020 Research and Innovation Programme under the Marie Skłodowska-Curie grant agreement no 754513 and the Aarhus University Research Foundation.</w:t>
       </w:r>
     </w:p>
-    <w:bookmarkEnd w:id="77"/>
-    <w:bookmarkStart w:id="117" w:name="references"/>
+    <w:bookmarkEnd w:id="79"/>
+    <w:bookmarkStart w:id="123" w:name="references"/>
     <w:p>
       <w:pPr>
         <w:pStyle w:val="Heading1"/>
@@ -2798,8 +3069,8 @@
         <w:t xml:space="preserve">References</w:t>
       </w:r>
     </w:p>
-    <w:bookmarkStart w:id="116" w:name="refs"/>
-    <w:bookmarkStart w:id="79" w:name="ref-aalpoel2024"/>
+    <w:bookmarkStart w:id="122" w:name="refs"/>
+    <w:bookmarkStart w:id="81" w:name="ref-aalpoel2024"/>
     <w:p>
       <w:pPr>
         <w:pStyle w:val="Bibliography"/>
@@ -2823,7 +3094,7 @@
       <w:r>
         <w:t xml:space="preserve">DOI: https://doi.org/</w:t>
       </w:r>
-      <w:hyperlink r:id="rId78">
+      <w:hyperlink r:id="rId80">
         <w:r>
           <w:rPr>
             <w:rStyle w:val="Hyperlink"/>
@@ -2835,19 +3106,53 @@
         <w:t xml:space="preserve">.</w:t>
       </w:r>
     </w:p>
-    <w:bookmarkEnd w:id="79"/>
-    <w:bookmarkStart w:id="81" w:name="ref-councilofeurope2020"/>
+    <w:bookmarkEnd w:id="81"/>
+    <w:bookmarkStart w:id="83" w:name="ref-cobb2020"/>
     <w:p>
       <w:pPr>
         <w:pStyle w:val="Bibliography"/>
       </w:pPr>
       <w:r>
+        <w:t xml:space="preserve">Cobb, H and Croucher, K. 2020</w:t>
+      </w:r>
+      <w:r>
+        <w:t xml:space="preserve"> </w:t>
+      </w:r>
+      <w:r>
+        <w:rPr>
+          <w:iCs/>
+          <w:i/>
+        </w:rPr>
+        <w:t xml:space="preserve">Pedagogy, political economy, and training</w:t>
+      </w:r>
+      <w:r>
+        <w:t xml:space="preserve">. In: Cobb, H and Croucher, K (eds.). Oxford University Press. p. 0. DOI: https://doi.org/</w:t>
+      </w:r>
+      <w:hyperlink r:id="rId82">
+        <w:r>
+          <w:rPr>
+            <w:rStyle w:val="Hyperlink"/>
+          </w:rPr>
+          <w:t xml:space="preserve">10.1093/oso/9780198784258.003.0004</w:t>
+        </w:r>
+      </w:hyperlink>
+      <w:r>
+        <w:t xml:space="preserve">.</w:t>
+      </w:r>
+    </w:p>
+    <w:bookmarkEnd w:id="83"/>
+    <w:bookmarkStart w:id="85" w:name="ref-councilofeurope2020"/>
+    <w:p>
+      <w:pPr>
+        <w:pStyle w:val="Bibliography"/>
+      </w:pPr>
+      <w:r>
         <w:t xml:space="preserve">Council of Europe. 2020.</w:t>
       </w:r>
       <w:r>
         <w:t xml:space="preserve"> </w:t>
       </w:r>
-      <w:hyperlink r:id="rId80">
+      <w:hyperlink r:id="rId84">
         <w:r>
           <w:rPr>
             <w:rStyle w:val="Hyperlink"/>
@@ -2861,8 +3166,8 @@
         <w:t xml:space="preserve">. Strasbourg: Council of Europe Publishing.</w:t>
       </w:r>
     </w:p>
-    <w:bookmarkEnd w:id="81"/>
-    <w:bookmarkStart w:id="82" w:name="ref-davies2018"/>
+    <w:bookmarkEnd w:id="85"/>
+    <w:bookmarkStart w:id="86" w:name="ref-davies2018"/>
     <w:p>
       <w:pPr>
         <w:pStyle w:val="Bibliography"/>
@@ -2887,8 +3192,8 @@
         <w:t xml:space="preserve">18(2): 27–32.</w:t>
       </w:r>
     </w:p>
-    <w:bookmarkEnd w:id="82"/>
-    <w:bookmarkStart w:id="84" w:name="ref-epstein1996"/>
+    <w:bookmarkEnd w:id="86"/>
+    <w:bookmarkStart w:id="88" w:name="ref-epstein1996"/>
     <w:p>
       <w:pPr>
         <w:pStyle w:val="Bibliography"/>
@@ -2909,7 +3214,7 @@
       <w:r>
         <w:t xml:space="preserve">. The MIT Press. DOI: https://doi.org/</w:t>
       </w:r>
-      <w:hyperlink r:id="rId83">
+      <w:hyperlink r:id="rId87">
         <w:r>
           <w:rPr>
             <w:rStyle w:val="Hyperlink"/>
@@ -2921,8 +3226,8 @@
         <w:t xml:space="preserve">.</w:t>
       </w:r>
     </w:p>
-    <w:bookmarkEnd w:id="84"/>
-    <w:bookmarkStart w:id="86" w:name="X32e7d84f798fecaddc8b57b85323e29cd5798d5"/>
+    <w:bookmarkEnd w:id="88"/>
+    <w:bookmarkStart w:id="90" w:name="X32e7d84f798fecaddc8b57b85323e29cd5798d5"/>
     <w:p>
       <w:pPr>
         <w:pStyle w:val="Bibliography"/>
@@ -2933,7 +3238,7 @@
       <w:r>
         <w:t xml:space="preserve"> </w:t>
       </w:r>
-      <w:hyperlink r:id="rId85">
+      <w:hyperlink r:id="rId89">
         <w:r>
           <w:rPr>
             <w:rStyle w:val="Hyperlink"/>
@@ -2947,8 +3252,8 @@
         <w:t xml:space="preserve">.</w:t>
       </w:r>
     </w:p>
-    <w:bookmarkEnd w:id="86"/>
-    <w:bookmarkStart w:id="88" w:name="ref-grolemund2011"/>
+    <w:bookmarkEnd w:id="90"/>
+    <w:bookmarkStart w:id="92" w:name="ref-grolemund2011"/>
     <w:p>
       <w:pPr>
         <w:pStyle w:val="Bibliography"/>
@@ -2959,7 +3264,7 @@
       <w:r>
         <w:t xml:space="preserve"> </w:t>
       </w:r>
-      <w:hyperlink r:id="rId87">
+      <w:hyperlink r:id="rId91">
         <w:r>
           <w:rPr>
             <w:rStyle w:val="Hyperlink"/>
@@ -2987,8 +3292,8 @@
         <w:t xml:space="preserve">40(3): 125.</w:t>
       </w:r>
     </w:p>
-    <w:bookmarkEnd w:id="88"/>
-    <w:bookmarkStart w:id="90" w:name="ref-jutte2024"/>
+    <w:bookmarkEnd w:id="92"/>
+    <w:bookmarkStart w:id="94" w:name="ref-jutte2024"/>
     <w:p>
       <w:pPr>
         <w:pStyle w:val="Bibliography"/>
@@ -3009,7 +3314,7 @@
       <w:r>
         <w:t xml:space="preserve">. Zenodo. DOI: https://doi.org/</w:t>
       </w:r>
-      <w:hyperlink r:id="rId89">
+      <w:hyperlink r:id="rId93">
         <w:r>
           <w:rPr>
             <w:rStyle w:val="Hyperlink"/>
@@ -3021,19 +3326,65 @@
         <w:t xml:space="preserve">.</w:t>
       </w:r>
     </w:p>
-    <w:bookmarkEnd w:id="90"/>
-    <w:bookmarkStart w:id="92" w:name="ref-rcoreteam2023"/>
+    <w:bookmarkEnd w:id="94"/>
+    <w:bookmarkStart w:id="96" w:name="ref-karl2019"/>
     <w:p>
       <w:pPr>
         <w:pStyle w:val="Bibliography"/>
       </w:pPr>
       <w:r>
+        <w:t xml:space="preserve">Karl, R, Möller, K, Connolly, D, Trausmuth, T, Krierer, KR, Rocks-Macqueen, D, Aitchison, K, Edeso, M, Pintucci, A and Marciniak, A. 2019 Der archäologische Grabungs-Kompetenz-Pass</w:t>
+      </w:r>
+      <w:r>
+        <w:t xml:space="preserve"> </w:t>
+      </w:r>
+      <w:r>
+        <w:t xml:space="preserve"> </w:t>
+      </w:r>
+      <w:r>
+        <w:t xml:space="preserve">ein Mittel zur Dokumentation durch Praxis erworbener archäologischer Fertigkeiten.</w:t>
+      </w:r>
+      <w:r>
+        <w:t xml:space="preserve"> </w:t>
+      </w:r>
+      <w:r>
+        <w:rPr>
+          <w:iCs/>
+          <w:i/>
+        </w:rPr>
+        <w:t xml:space="preserve">Archäologische Informationen</w:t>
+      </w:r>
+      <w:r>
+        <w:t xml:space="preserve"> </w:t>
+      </w:r>
+      <w:r>
+        <w:t xml:space="preserve">42: 237–249. DOI: https://doi.org/</w:t>
+      </w:r>
+      <w:hyperlink r:id="rId95">
+        <w:r>
+          <w:rPr>
+            <w:rStyle w:val="Hyperlink"/>
+          </w:rPr>
+          <w:t xml:space="preserve">10.11588/ai.2019.0.69362</w:t>
+        </w:r>
+      </w:hyperlink>
+      <w:r>
+        <w:t xml:space="preserve">.</w:t>
+      </w:r>
+    </w:p>
+    <w:bookmarkEnd w:id="96"/>
+    <w:bookmarkStart w:id="98" w:name="ref-rcoreteam2023"/>
+    <w:p>
+      <w:pPr>
+        <w:pStyle w:val="Bibliography"/>
+      </w:pPr>
+      <w:r>
         <w:t xml:space="preserve">R Core Team. 2023</w:t>
       </w:r>
       <w:r>
         <w:t xml:space="preserve"> </w:t>
       </w:r>
-      <w:hyperlink r:id="rId91">
+      <w:hyperlink r:id="rId97">
         <w:r>
           <w:rPr>
             <w:rStyle w:val="Hyperlink"/>
@@ -3047,8 +3398,8 @@
         <w:t xml:space="preserve">.</w:t>
       </w:r>
     </w:p>
-    <w:bookmarkEnd w:id="92"/>
-    <w:bookmarkStart w:id="94" w:name="ref-rocks-macqueen2024"/>
+    <w:bookmarkEnd w:id="98"/>
+    <w:bookmarkStart w:id="100" w:name="ref-rocks-macqueen2024"/>
     <w:p>
       <w:pPr>
         <w:pStyle w:val="Bibliography"/>
@@ -3069,7 +3420,7 @@
       <w:r>
         <w:t xml:space="preserve">. Zenodo. DOI: https://doi.org/</w:t>
       </w:r>
-      <w:hyperlink r:id="rId93">
+      <w:hyperlink r:id="rId99">
         <w:r>
           <w:rPr>
             <w:rStyle w:val="Hyperlink"/>
@@ -3081,8 +3432,8 @@
         <w:t xml:space="preserve">.</w:t>
       </w:r>
     </w:p>
-    <w:bookmarkEnd w:id="94"/>
-    <w:bookmarkStart w:id="95" w:name="ref-romanowska2018"/>
+    <w:bookmarkEnd w:id="100"/>
+    <w:bookmarkStart w:id="101" w:name="ref-romanowska2018"/>
     <w:p>
       <w:pPr>
         <w:pStyle w:val="Bibliography"/>
@@ -3104,8 +3455,8 @@
         <w:t xml:space="preserve">. In: Remesal Rodriguez, J, Revilla Calvo, V, and Bermudez Lorenzo, JM (eds.). Barcelona, Spain: Universitat de Barcelona * Servei de Publicacions. pp. 107–118.</w:t>
       </w:r>
     </w:p>
-    <w:bookmarkEnd w:id="95"/>
-    <w:bookmarkStart w:id="97" w:name="ref-romanowska2023"/>
+    <w:bookmarkEnd w:id="101"/>
+    <w:bookmarkStart w:id="103" w:name="ref-romanowska2023"/>
     <w:p>
       <w:pPr>
         <w:pStyle w:val="Bibliography"/>
@@ -3126,7 +3477,7 @@
       <w:r>
         <w:t xml:space="preserve">. In: Kalayci, T, Lambers, K, and Klinkenberg, V (eds.). Analecta praehistorica leidensia. Leiden: Sidestone Press. pp. 95–112. DOI: https://doi.org/</w:t>
       </w:r>
-      <w:hyperlink r:id="rId96">
+      <w:hyperlink r:id="rId102">
         <w:r>
           <w:rPr>
             <w:rStyle w:val="Hyperlink"/>
@@ -3138,8 +3489,8 @@
         <w:t xml:space="preserve">.</w:t>
       </w:r>
     </w:p>
-    <w:bookmarkEnd w:id="97"/>
-    <w:bookmarkStart w:id="99" w:name="ref-romanowska2021a"/>
+    <w:bookmarkEnd w:id="103"/>
+    <w:bookmarkStart w:id="105" w:name="ref-romanowska2021a"/>
     <w:p>
       <w:pPr>
         <w:pStyle w:val="Bibliography"/>
@@ -3150,7 +3501,7 @@
       <w:r>
         <w:t xml:space="preserve"> </w:t>
       </w:r>
-      <w:hyperlink r:id="rId98">
+      <w:hyperlink r:id="rId104">
         <w:r>
           <w:rPr>
             <w:rStyle w:val="Hyperlink"/>
@@ -3164,8 +3515,8 @@
         <w:t xml:space="preserve">. Santa Fe: Santa Fe Institute Press.</w:t>
       </w:r>
     </w:p>
-    <w:bookmarkEnd w:id="99"/>
-    <w:bookmarkStart w:id="101" w:name="ref-scherjon2019"/>
+    <w:bookmarkEnd w:id="105"/>
+    <w:bookmarkStart w:id="107" w:name="ref-scherjon2019"/>
     <w:p>
       <w:pPr>
         <w:pStyle w:val="Bibliography"/>
@@ -3207,7 +3558,7 @@
       <w:r>
         <w:t xml:space="preserve">2(1): 7988. DOI: https://doi.org/</w:t>
       </w:r>
-      <w:hyperlink r:id="rId100">
+      <w:hyperlink r:id="rId106">
         <w:r>
           <w:rPr>
             <w:rStyle w:val="Hyperlink"/>
@@ -3219,8 +3570,8 @@
         <w:t xml:space="preserve">.</w:t>
       </w:r>
     </w:p>
-    <w:bookmarkEnd w:id="101"/>
-    <w:bookmarkStart w:id="103" w:name="ref-visser2024"/>
+    <w:bookmarkEnd w:id="107"/>
+    <w:bookmarkStart w:id="109" w:name="ref-visser2024"/>
     <w:p>
       <w:pPr>
         <w:pStyle w:val="Bibliography"/>
@@ -3241,7 +3592,7 @@
       <w:r>
         <w:t xml:space="preserve">. DOI: https://doi.org/</w:t>
       </w:r>
-      <w:hyperlink r:id="rId102">
+      <w:hyperlink r:id="rId108">
         <w:r>
           <w:rPr>
             <w:rStyle w:val="Hyperlink"/>
@@ -3253,8 +3604,8 @@
         <w:t xml:space="preserve">.</w:t>
       </w:r>
     </w:p>
-    <w:bookmarkEnd w:id="103"/>
-    <w:bookmarkStart w:id="105" w:name="ref-wickham2016"/>
+    <w:bookmarkEnd w:id="109"/>
+    <w:bookmarkStart w:id="111" w:name="ref-wickham2016"/>
     <w:p>
       <w:pPr>
         <w:pStyle w:val="Bibliography"/>
@@ -3265,7 +3616,7 @@
       <w:r>
         <w:t xml:space="preserve"> </w:t>
       </w:r>
-      <w:hyperlink r:id="rId104">
+      <w:hyperlink r:id="rId110">
         <w:r>
           <w:rPr>
             <w:rStyle w:val="Hyperlink"/>
@@ -3279,8 +3630,8 @@
         <w:t xml:space="preserve">. Springer-Verlag New York.</w:t>
       </w:r>
     </w:p>
-    <w:bookmarkEnd w:id="105"/>
-    <w:bookmarkStart w:id="107" w:name="ref-wickham2023b"/>
+    <w:bookmarkEnd w:id="111"/>
+    <w:bookmarkStart w:id="113" w:name="ref-wickham2023b"/>
     <w:p>
       <w:pPr>
         <w:pStyle w:val="Bibliography"/>
@@ -3291,7 +3642,7 @@
       <w:r>
         <w:t xml:space="preserve"> </w:t>
       </w:r>
-      <w:hyperlink r:id="rId106">
+      <w:hyperlink r:id="rId112">
         <w:r>
           <w:rPr>
             <w:rStyle w:val="Hyperlink"/>
@@ -3305,8 +3656,8 @@
         <w:t xml:space="preserve">.</w:t>
       </w:r>
     </w:p>
-    <w:bookmarkEnd w:id="107"/>
-    <w:bookmarkStart w:id="109" w:name="ref-wickham2023c"/>
+    <w:bookmarkEnd w:id="113"/>
+    <w:bookmarkStart w:id="115" w:name="ref-wickham2023c"/>
     <w:p>
       <w:pPr>
         <w:pStyle w:val="Bibliography"/>
@@ -3317,7 +3668,7 @@
       <w:r>
         <w:t xml:space="preserve"> </w:t>
       </w:r>
-      <w:hyperlink r:id="rId108">
+      <w:hyperlink r:id="rId114">
         <w:r>
           <w:rPr>
             <w:rStyle w:val="Hyperlink"/>
@@ -3331,8 +3682,8 @@
         <w:t xml:space="preserve">.</w:t>
       </w:r>
     </w:p>
-    <w:bookmarkEnd w:id="109"/>
-    <w:bookmarkStart w:id="111" w:name="ref-wickham2023a"/>
+    <w:bookmarkEnd w:id="115"/>
+    <w:bookmarkStart w:id="117" w:name="ref-wickham2023a"/>
     <w:p>
       <w:pPr>
         <w:pStyle w:val="Bibliography"/>
@@ -3343,7 +3694,7 @@
       <w:r>
         <w:t xml:space="preserve"> </w:t>
       </w:r>
-      <w:hyperlink r:id="rId110">
+      <w:hyperlink r:id="rId116">
         <w:r>
           <w:rPr>
             <w:rStyle w:val="Hyperlink"/>
@@ -3357,8 +3708,8 @@
         <w:t xml:space="preserve">.</w:t>
       </w:r>
     </w:p>
-    <w:bookmarkEnd w:id="111"/>
-    <w:bookmarkStart w:id="113" w:name="ref-wickham2023"/>
+    <w:bookmarkEnd w:id="117"/>
+    <w:bookmarkStart w:id="119" w:name="ref-wickham2023"/>
     <w:p>
       <w:pPr>
         <w:pStyle w:val="Bibliography"/>
@@ -3369,7 +3720,7 @@
       <w:r>
         <w:t xml:space="preserve"> </w:t>
       </w:r>
-      <w:hyperlink r:id="rId112">
+      <w:hyperlink r:id="rId118">
         <w:r>
           <w:rPr>
             <w:rStyle w:val="Hyperlink"/>
@@ -3383,8 +3734,8 @@
         <w:t xml:space="preserve">.</w:t>
       </w:r>
     </w:p>
-    <w:bookmarkEnd w:id="113"/>
-    <w:bookmarkStart w:id="115" w:name="ref-young1995"/>
+    <w:bookmarkEnd w:id="119"/>
+    <w:bookmarkStart w:id="121" w:name="ref-young1995"/>
     <w:p>
       <w:pPr>
         <w:pStyle w:val="Bibliography"/>
@@ -3408,7 +3759,7 @@
       <w:r>
         <w:t xml:space="preserve">22(1): 89–92. DOI: https://doi.org/</w:t>
       </w:r>
-      <w:hyperlink r:id="rId114">
+      <w:hyperlink r:id="rId120">
         <w:r>
           <w:rPr>
             <w:rStyle w:val="Hyperlink"/>
@@ -3420,9 +3771,9 @@
         <w:t xml:space="preserve">.</w:t>
       </w:r>
     </w:p>
-    <w:bookmarkEnd w:id="115"/>
-    <w:bookmarkEnd w:id="116"/>
-    <w:bookmarkEnd w:id="117"/>
+    <w:bookmarkEnd w:id="121"/>
+    <w:bookmarkEnd w:id="122"/>
+    <w:bookmarkEnd w:id="123"/>
     <w:sectPr/>
   </w:body>
 </w:document>
@@ -3766,6 +4117,9 @@
     <w:abstractNumId w:val="991"/>
   </w:num>
   <w:num w:numId="1007">
+    <w:abstractNumId w:val="991"/>
+  </w:num>
+  <w:num w:numId="1008">
     <w:abstractNumId w:val="991"/>
   </w:num>
 </w:numbering>

</xml_diff>

<commit_message>
Figure and language corrections
</commit_message>
<xml_diff>
--- a/paper.docx
+++ b/paper.docx
@@ -479,7 +479,7 @@
       </w:r>
     </w:p>
     <w:bookmarkEnd w:id="20"/>
-    <w:bookmarkStart w:id="26" w:name="method"/>
+    <w:bookmarkStart w:id="27" w:name="method"/>
     <w:p>
       <w:pPr>
         <w:pStyle w:val="Heading1"/>
@@ -1291,12 +1291,35 @@
         <w:t xml:space="preserve">(Wickham 2023b)</w:t>
       </w:r>
       <w:r>
-        <w:t xml:space="preserve">. The date and the code is available at</w:t>
-      </w:r>
-      <w:r>
-        <w:t xml:space="preserve"> </w:t>
+        <w:t xml:space="preserve">. For the sake of reproducibility</w:t>
+      </w:r>
+      <w:r>
+        <w:t xml:space="preserve"> </w:t>
+      </w:r>
+      <w:r>
+        <w:t xml:space="preserve">(Marwick 2017)</w:t>
+      </w:r>
+      <w:r>
+        <w:t xml:space="preserve"> </w:t>
+      </w:r>
+      <w:r>
+        <w:t xml:space="preserve">this paper was written in R Markdown (</w:t>
       </w:r>
       <w:hyperlink r:id="rId24">
+        <w:r>
+          <w:rPr>
+            <w:rStyle w:val="Hyperlink"/>
+          </w:rPr>
+          <w:t xml:space="preserve">https://rmarkdown.rstudio.com/</w:t>
+        </w:r>
+      </w:hyperlink>
+      <w:r>
+        <w:t xml:space="preserve">), with data and code available at</w:t>
+      </w:r>
+      <w:r>
+        <w:t xml:space="preserve"> </w:t>
+      </w:r>
+      <w:hyperlink r:id="rId25">
         <w:r>
           <w:rPr>
             <w:rStyle w:val="Hyperlink"/>
@@ -1308,7 +1331,7 @@
         <w:t xml:space="preserve"> </w:t>
       </w:r>
       <w:r>
-        <w:t xml:space="preserve">and (… insert Zenodo reference…)</w:t>
+        <w:t xml:space="preserve">(… insert Zenodo reference…)</w:t>
       </w:r>
     </w:p>
     <w:p>
@@ -1318,7 +1341,7 @@
       <w:r>
         <w:t xml:space="preserve">Over the course of the project three groups of students worked on the project during the Smart Solutions Semester at Saxion University of Applied Sciences. This is an interdisciplinary semester in which students of at least three different study-programmes or disciplines work together on a complex problem/project (</w:t>
       </w:r>
-      <w:hyperlink r:id="rId25">
+      <w:hyperlink r:id="rId26">
         <w:r>
           <w:rPr>
             <w:rStyle w:val="Hyperlink"/>
@@ -1351,8 +1374,8 @@
         <w:t xml:space="preserve">and other materials.</w:t>
       </w:r>
     </w:p>
-    <w:bookmarkEnd w:id="26"/>
-    <w:bookmarkStart w:id="80" w:name="results"/>
+    <w:bookmarkEnd w:id="27"/>
+    <w:bookmarkStart w:id="77" w:name="results"/>
     <w:p>
       <w:pPr>
         <w:pStyle w:val="Heading1"/>
@@ -1370,7 +1393,7 @@
         <w:t xml:space="preserve">Results</w:t>
       </w:r>
     </w:p>
-    <w:bookmarkStart w:id="27" w:name="workhops-and-tutorials"/>
+    <w:bookmarkStart w:id="28" w:name="workhops-and-tutorials"/>
     <w:p>
       <w:pPr>
         <w:pStyle w:val="Heading2"/>
@@ -1388,8 +1411,8 @@
         <w:t xml:space="preserve">Workhops and tutorials</w:t>
       </w:r>
     </w:p>
-    <w:bookmarkEnd w:id="27"/>
-    <w:bookmarkStart w:id="31" w:name="final-tutorials"/>
+    <w:bookmarkEnd w:id="28"/>
+    <w:bookmarkStart w:id="32" w:name="final-tutorials"/>
     <w:p>
       <w:pPr>
         <w:pStyle w:val="Heading2"/>
@@ -1521,18 +1544,18 @@
           <wp:inline>
             <wp:extent cx="5334000" cy="3157224"/>
             <wp:effectExtent b="0" l="0" r="0" t="0"/>
-            <wp:docPr descr="Screenhot of lesson 3 in tutorial 1 showing the population dynamics of the Long House Valley in the Artificial Anasazi model created by Axtell et al. (2002)." title="" id="29" name="Picture"/>
+            <wp:docPr descr="Screenhot of lesson 3 in tutorial 1 showing the population dynamics of the Long House Valley in the Artificial Anasazi model created by Axtell et al. (2002)." title="" id="30" name="Picture"/>
             <a:graphic>
               <a:graphicData uri="http://schemas.openxmlformats.org/drawingml/2006/picture">
                 <pic:pic>
                   <pic:nvPicPr>
-                    <pic:cNvPr descr="paper_files/Screenshot_ABMA_tutorial_1_lesson_3.png" id="30" name="Picture"/>
+                    <pic:cNvPr descr="paper_files/Screenshot_ABMA_tutorial_1_lesson_3.png" id="31" name="Picture"/>
                     <pic:cNvPicPr>
                       <a:picLocks noChangeArrowheads="1" noChangeAspect="1"/>
                     </pic:cNvPicPr>
                   </pic:nvPicPr>
                   <pic:blipFill>
-                    <a:blip r:embed="rId28"/>
+                    <a:blip r:embed="rId29"/>
                     <a:stretch>
                       <a:fillRect/>
                     </a:stretch>
@@ -1652,8 +1675,8 @@
         <w:t xml:space="preserve">In the final and fifth tutorial the participant learn smore about how to incorporate agent-based modelling in archaeological research. This tutorial focuses less on programming in NetLogo and more on the principle and standards of computer-based modelling. The learner learns about the different phases of the model development process. This tutorial consists of 5 lessons. This tutorial summarizes the material delivered in the previous lessons into one coherent framework consistent with an intermediate level of proficiency. This tutorial approaches more theoretical aspects in a practical environment. The learner revisits all phases of the model development process starting with the conceptual phase and finishing with the analysis and interpretation of results. There is a particular focus on discussing what kind of research questions are suitable for modelling and how to pick the right modelling technique. The importance of properly conceptualizing a model before starting the technical phase of the model development is highlighted as it is a common issue for less experienced modellers. The experiment design phase, including parametrisation, validation and the analysis and interpretation of the models is explained at length since it often prove challenging for students. On a practical side, the BehaviorSpace - NetLogo’s experiment environment - is explained to enable the learners to batch run their models. Finally the dissemination phase of the model development is also included to ensure that the standards in model publication are widely known. Finally, the learners explores the fundamental importance of replication for advancing scientific knowledge.</w:t>
       </w:r>
     </w:p>
-    <w:bookmarkEnd w:id="31"/>
-    <w:bookmarkStart w:id="54" w:name="before-the-workshops"/>
+    <w:bookmarkEnd w:id="32"/>
+    <w:bookmarkStart w:id="55" w:name="before-the-workshops"/>
     <w:p>
       <w:pPr>
         <w:pStyle w:val="Heading2"/>
@@ -1706,18 +1729,18 @@
           <wp:inline>
             <wp:extent cx="4620126" cy="4620126"/>
             <wp:effectExtent b="0" l="0" r="0" t="0"/>
-            <wp:docPr descr="Figure 3.1: The nationality of the participants that filled in the survey." title="" id="33" name="Picture"/>
+            <wp:docPr descr="Figure 3.1: The nationality of the participants that filled in the survey." title="" id="34" name="Picture"/>
             <a:graphic>
               <a:graphicData uri="http://schemas.openxmlformats.org/drawingml/2006/picture">
                 <pic:pic>
                   <pic:nvPicPr>
-                    <pic:cNvPr descr="paper_files/figure-docx/nationality-1.png" id="34" name="Picture"/>
+                    <pic:cNvPr descr="paper_files/figure-docx/nationality-1.png" id="35" name="Picture"/>
                     <pic:cNvPicPr>
                       <a:picLocks noChangeArrowheads="1" noChangeAspect="1"/>
                     </pic:cNvPicPr>
                   </pic:nvPicPr>
                   <pic:blipFill>
-                    <a:blip r:embed="rId32"/>
+                    <a:blip r:embed="rId33"/>
                     <a:stretch>
                       <a:fillRect/>
                     </a:stretch>
@@ -1748,8 +1771,8 @@
       <w:pPr>
         <w:pStyle w:val="ImageCaption"/>
       </w:pPr>
-      <w:bookmarkStart w:id="35" w:name="fig:nationality"/>
-      <w:bookmarkEnd w:id="35"/>
+      <w:bookmarkStart w:id="36" w:name="fig:nationality"/>
+      <w:bookmarkEnd w:id="36"/>
       <w:r>
         <w:t xml:space="preserve">Figure 3.1: The nationality of the participants that filled in the survey.</w:t>
       </w:r>
@@ -1763,18 +1786,18 @@
           <wp:inline>
             <wp:extent cx="5334000" cy="1939636"/>
             <wp:effectExtent b="0" l="0" r="0" t="0"/>
-            <wp:docPr descr="Figure 3.2: The gender and age distribution of the respondents for each workshop" title="" id="37" name="Picture"/>
+            <wp:docPr descr="Figure 3.2: The gender and age distribution of the respondents for each workshop" title="" id="38" name="Picture"/>
             <a:graphic>
               <a:graphicData uri="http://schemas.openxmlformats.org/drawingml/2006/picture">
                 <pic:pic>
                   <pic:nvPicPr>
-                    <pic:cNvPr descr="paper_files/figure-docx/gender-age-1.png" id="38" name="Picture"/>
+                    <pic:cNvPr descr="paper_files/figure-docx/gender-age-1.png" id="39" name="Picture"/>
                     <pic:cNvPicPr>
                       <a:picLocks noChangeArrowheads="1" noChangeAspect="1"/>
                     </pic:cNvPicPr>
                   </pic:nvPicPr>
                   <pic:blipFill>
-                    <a:blip r:embed="rId36"/>
+                    <a:blip r:embed="rId37"/>
                     <a:stretch>
                       <a:fillRect/>
                     </a:stretch>
@@ -1805,8 +1828,8 @@
       <w:pPr>
         <w:pStyle w:val="ImageCaption"/>
       </w:pPr>
-      <w:bookmarkStart w:id="39" w:name="fig:gender-age"/>
-      <w:bookmarkEnd w:id="39"/>
+      <w:bookmarkStart w:id="40" w:name="fig:gender-age"/>
+      <w:bookmarkEnd w:id="40"/>
       <w:r>
         <w:t xml:space="preserve">Figure 3.2: The gender and age distribution of the respondents for each workshop</w:t>
       </w:r>
@@ -1846,18 +1869,18 @@
           <wp:inline>
             <wp:extent cx="2667000" cy="2133600"/>
             <wp:effectExtent b="0" l="0" r="0" t="0"/>
-            <wp:docPr descr="Figure 3.3: The computer skills of the respondents." title="" id="41" name="Picture"/>
+            <wp:docPr descr="Figure 3.3: The computer skills of the respondents." title="" id="42" name="Picture"/>
             <a:graphic>
               <a:graphicData uri="http://schemas.openxmlformats.org/drawingml/2006/picture">
                 <pic:pic>
                   <pic:nvPicPr>
-                    <pic:cNvPr descr="paper_files/figure-docx/computer-skills-1.png" id="42" name="Picture"/>
+                    <pic:cNvPr descr="paper_files/figure-docx/computer-skills-1.png" id="43" name="Picture"/>
                     <pic:cNvPicPr>
                       <a:picLocks noChangeArrowheads="1" noChangeAspect="1"/>
                     </pic:cNvPicPr>
                   </pic:nvPicPr>
                   <pic:blipFill>
-                    <a:blip r:embed="rId40"/>
+                    <a:blip r:embed="rId41"/>
                     <a:stretch>
                       <a:fillRect/>
                     </a:stretch>
@@ -1888,8 +1911,8 @@
       <w:pPr>
         <w:pStyle w:val="ImageCaption"/>
       </w:pPr>
-      <w:bookmarkStart w:id="43" w:name="fig:computer-skills"/>
-      <w:bookmarkEnd w:id="43"/>
+      <w:bookmarkStart w:id="44" w:name="fig:computer-skills"/>
+      <w:bookmarkEnd w:id="44"/>
       <w:r>
         <w:t xml:space="preserve">Figure 3.3: The computer skills of the respondents.</w:t>
       </w:r>
@@ -1903,18 +1926,18 @@
           <wp:inline>
             <wp:extent cx="2667000" cy="2133600"/>
             <wp:effectExtent b="0" l="0" r="0" t="0"/>
-            <wp:docPr descr="Figure 3.4: Respondents knowledge and experience with ABM." title="" id="45" name="Picture"/>
+            <wp:docPr descr="Figure 3.4: Respondents knowledge of ABM per event knowledge of the various softwares for ABM, before participating in the workshops." title="" id="46" name="Picture"/>
             <a:graphic>
               <a:graphicData uri="http://schemas.openxmlformats.org/drawingml/2006/picture">
                 <pic:pic>
                   <pic:nvPicPr>
-                    <pic:cNvPr descr="paper_files/figure-docx/abm-knowledge-1.png" id="46" name="Picture"/>
+                    <pic:cNvPr descr="paper_files/figure-docx/abm-knowledge-1.png" id="47" name="Picture"/>
                     <pic:cNvPicPr>
                       <a:picLocks noChangeArrowheads="1" noChangeAspect="1"/>
                     </pic:cNvPicPr>
                   </pic:nvPicPr>
                   <pic:blipFill>
-                    <a:blip r:embed="rId44"/>
+                    <a:blip r:embed="rId45"/>
                     <a:stretch>
                       <a:fillRect/>
                     </a:stretch>
@@ -1945,18 +1968,18 @@
           <wp:inline>
             <wp:extent cx="2667000" cy="2133600"/>
             <wp:effectExtent b="0" l="0" r="0" t="0"/>
-            <wp:docPr descr="(#fig:abm-knowledge)Respondents knowledge and experience with ABM." title="" id="48" name="Picture"/>
+            <wp:docPr descr="(#fig:abm-knowledge)Respondents knowledge of ABM per event knowledge of the various softwares for ABM, before participating in the workshops." title="" id="49" name="Picture"/>
             <a:graphic>
               <a:graphicData uri="http://schemas.openxmlformats.org/drawingml/2006/picture">
                 <pic:pic>
                   <pic:nvPicPr>
-                    <pic:cNvPr descr="paper_files/figure-docx/abm-knowledge-2.png" id="49" name="Picture"/>
+                    <pic:cNvPr descr="paper_files/figure-docx/abm-knowledge-2.png" id="50" name="Picture"/>
                     <pic:cNvPicPr>
                       <a:picLocks noChangeArrowheads="1" noChangeAspect="1"/>
                     </pic:cNvPicPr>
                   </pic:nvPicPr>
                   <pic:blipFill>
-                    <a:blip r:embed="rId47"/>
+                    <a:blip r:embed="rId48"/>
                     <a:stretch>
                       <a:fillRect/>
                     </a:stretch>
@@ -2009,18 +2032,18 @@
           <wp:inline>
             <wp:extent cx="5334000" cy="1939636"/>
             <wp:effectExtent b="0" l="0" r="0" t="0"/>
-            <wp:docPr descr="Figure 3.6: Respondents optionion on the quality of theory on ABM faceted out by event." title="" id="51" name="Picture"/>
+            <wp:docPr descr="Figure 3.6: Respondents optionion on the quality of theory on ABM faceted out by event." title="" id="52" name="Picture"/>
             <a:graphic>
               <a:graphicData uri="http://schemas.openxmlformats.org/drawingml/2006/picture">
                 <pic:pic>
                   <pic:nvPicPr>
-                    <pic:cNvPr descr="paper_files/figure-docx/available-theory-1.png" id="52" name="Picture"/>
+                    <pic:cNvPr descr="paper_files/figure-docx/available-theory-1.png" id="53" name="Picture"/>
                     <pic:cNvPicPr>
                       <a:picLocks noChangeArrowheads="1" noChangeAspect="1"/>
                     </pic:cNvPicPr>
                   </pic:nvPicPr>
                   <pic:blipFill>
-                    <a:blip r:embed="rId50"/>
+                    <a:blip r:embed="rId51"/>
                     <a:stretch>
                       <a:fillRect/>
                     </a:stretch>
@@ -2051,14 +2074,14 @@
       <w:pPr>
         <w:pStyle w:val="ImageCaption"/>
       </w:pPr>
-      <w:bookmarkStart w:id="53" w:name="fig:available-theory"/>
-      <w:bookmarkEnd w:id="53"/>
+      <w:bookmarkStart w:id="54" w:name="fig:available-theory"/>
+      <w:bookmarkEnd w:id="54"/>
       <w:r>
         <w:t xml:space="preserve">Figure 3.6: Respondents optionion on the quality of theory on ABM faceted out by event.</w:t>
       </w:r>
     </w:p>
-    <w:bookmarkEnd w:id="54"/>
-    <w:bookmarkStart w:id="55" w:name="during-the-workshop"/>
+    <w:bookmarkEnd w:id="55"/>
+    <w:bookmarkStart w:id="56" w:name="during-the-workshop"/>
     <w:p>
       <w:pPr>
         <w:pStyle w:val="Heading2"/>
@@ -2084,8 +2107,8 @@
         <w:t xml:space="preserve">During the workshops the participants worked in a self-paced manner, often on their own, but sometimes working together and discussing the tutorials. Some participants engaged in discussion with the teachers to learn how they could apply ABM in their research of discuss possibilities for the application of ABM in general. Individual progress varied depending on skills and preferences of the participants. While bugs were still a problem in earlier workshops, participant-teacher interaction was more focused on content-related learning problems in later installments.</w:t>
       </w:r>
     </w:p>
-    <w:bookmarkEnd w:id="55"/>
-    <w:bookmarkStart w:id="70" w:name="after-the-workshop"/>
+    <w:bookmarkEnd w:id="56"/>
+    <w:bookmarkStart w:id="67" w:name="after-the-workshop"/>
     <w:p>
       <w:pPr>
         <w:pStyle w:val="Heading2"/>
@@ -2120,18 +2143,18 @@
           <wp:inline>
             <wp:extent cx="5334000" cy="1939636"/>
             <wp:effectExtent b="0" l="0" r="0" t="0"/>
-            <wp:docPr descr="Figure 3.7: Respondents rating of the workshop in general faceted for each event." title="" id="57" name="Picture"/>
+            <wp:docPr descr="Figure 3.7: Respondents rating of the workshop in general faceted for each event." title="" id="58" name="Picture"/>
             <a:graphic>
               <a:graphicData uri="http://schemas.openxmlformats.org/drawingml/2006/picture">
                 <pic:pic>
                   <pic:nvPicPr>
-                    <pic:cNvPr descr="paper_files/figure-docx/rating-workshop-1.png" id="58" name="Picture"/>
+                    <pic:cNvPr descr="paper_files/figure-docx/rating-workshop-1.png" id="59" name="Picture"/>
                     <pic:cNvPicPr>
                       <a:picLocks noChangeArrowheads="1" noChangeAspect="1"/>
                     </pic:cNvPicPr>
                   </pic:nvPicPr>
                   <pic:blipFill>
-                    <a:blip r:embed="rId56"/>
+                    <a:blip r:embed="rId57"/>
                     <a:stretch>
                       <a:fillRect/>
                     </a:stretch>
@@ -2162,8 +2185,8 @@
       <w:pPr>
         <w:pStyle w:val="ImageCaption"/>
       </w:pPr>
-      <w:bookmarkStart w:id="59" w:name="fig:rating-workshop"/>
-      <w:bookmarkEnd w:id="59"/>
+      <w:bookmarkStart w:id="60" w:name="fig:rating-workshop"/>
+      <w:bookmarkEnd w:id="60"/>
       <w:r>
         <w:t xml:space="preserve">Figure 3.7: Respondents rating of the workshop in general faceted for each event.</w:t>
       </w:r>
@@ -2243,18 +2266,18 @@
           <wp:inline>
             <wp:extent cx="5334000" cy="1939636"/>
             <wp:effectExtent b="0" l="0" r="0" t="0"/>
-            <wp:docPr descr="Figure 3.8: Respondents rating of the teaching material in general faceted for each event." title="" id="61" name="Picture"/>
+            <wp:docPr descr="Figure 3.8: Respondents rating of the teaching material in general faceted for each event." title="" id="62" name="Picture"/>
             <a:graphic>
               <a:graphicData uri="http://schemas.openxmlformats.org/drawingml/2006/picture">
                 <pic:pic>
                   <pic:nvPicPr>
-                    <pic:cNvPr descr="paper_files/figure-docx/rating-teaching-1.png" id="62" name="Picture"/>
+                    <pic:cNvPr descr="paper_files/figure-docx/rating-teaching-1.png" id="63" name="Picture"/>
                     <pic:cNvPicPr>
                       <a:picLocks noChangeArrowheads="1" noChangeAspect="1"/>
                     </pic:cNvPicPr>
                   </pic:nvPicPr>
                   <pic:blipFill>
-                    <a:blip r:embed="rId60"/>
+                    <a:blip r:embed="rId61"/>
                     <a:stretch>
                       <a:fillRect/>
                     </a:stretch>
@@ -2285,18 +2308,18 @@
           <wp:inline>
             <wp:extent cx="5334000" cy="1939636"/>
             <wp:effectExtent b="0" l="0" r="0" t="0"/>
-            <wp:docPr descr="(#fig:rating-teaching)Respondents rating of the teaching material in general faceted for each event." title="" id="64" name="Picture"/>
+            <wp:docPr descr="(#fig:rating-teaching)Respondents rating of the teaching material in general faceted for each event." title="" id="65" name="Picture"/>
             <a:graphic>
               <a:graphicData uri="http://schemas.openxmlformats.org/drawingml/2006/picture">
                 <pic:pic>
                   <pic:nvPicPr>
-                    <pic:cNvPr descr="paper_files/figure-docx/rating-teaching-2.png" id="65" name="Picture"/>
+                    <pic:cNvPr descr="paper_files/figure-docx/rating-teaching-2.png" id="66" name="Picture"/>
                     <pic:cNvPicPr>
                       <a:picLocks noChangeArrowheads="1" noChangeAspect="1"/>
                     </pic:cNvPicPr>
                   </pic:nvPicPr>
                   <pic:blipFill>
-                    <a:blip r:embed="rId63"/>
+                    <a:blip r:embed="rId64"/>
                     <a:stretch>
                       <a:fillRect/>
                     </a:stretch>
@@ -2352,77 +2375,11 @@
         <w:pStyle w:val="BodyText"/>
       </w:pPr>
       <w:r>
-        <w:t xml:space="preserve">We also asked the participants about their intentions in terms of ABM and their professional life. The majority of the respondents - 88%, wanted to apply ABM in the future in their research (Figure</w:t>
-      </w:r>
-      <w:r>
-        <w:t xml:space="preserve"> </w:t>
-      </w:r>
-      <w:r>
-        <w:t xml:space="preserve">3.10</w:t>
-      </w:r>
-      <w:r>
-        <w:t xml:space="preserve">). Some of the respondents were already using ABM in their work. A large group (around 20-30%) was not sure yet how to apply ABM and wanted to read more on the subject or play a bit with the possibilities. Many respondents also shared the context to which they were thinking to apply ABM mentioning topics such as movement of people or goods over land or water, sometimes in relation to trade or other distribution mechanisms. Others thought of demography, social networks, migration or settlement distributions patterns. The natural environment and the interaction with humans in the past was also mentioned frequently, often in relation to GIS and the question of how complimentary these two computational techniques are. The archaeological periods that the participants were interested in were very diverse, ranging from the Paleolithic to the Medieval period.</w:t>
-      </w:r>
-    </w:p>
-    <w:p>
-      <w:pPr>
-        <w:pStyle w:val="CaptionedFigure"/>
-      </w:pPr>
-      <w:r>
-        <w:drawing>
-          <wp:inline>
-            <wp:extent cx="4620126" cy="3696101"/>
-            <wp:effectExtent b="0" l="0" r="0" t="0"/>
-            <wp:docPr descr="Figure 3.10: The respondents reaction to the question if they thing that they will apply ABM in the future." title="" id="67" name="Picture"/>
-            <a:graphic>
-              <a:graphicData uri="http://schemas.openxmlformats.org/drawingml/2006/picture">
-                <pic:pic>
-                  <pic:nvPicPr>
-                    <pic:cNvPr descr="paper_files/figure-docx/future-abm-1.png" id="68" name="Picture"/>
-                    <pic:cNvPicPr>
-                      <a:picLocks noChangeArrowheads="1" noChangeAspect="1"/>
-                    </pic:cNvPicPr>
-                  </pic:nvPicPr>
-                  <pic:blipFill>
-                    <a:blip r:embed="rId66"/>
-                    <a:stretch>
-                      <a:fillRect/>
-                    </a:stretch>
-                  </pic:blipFill>
-                  <pic:spPr bwMode="auto">
-                    <a:xfrm>
-                      <a:off x="0" y="0"/>
-                      <a:ext cx="4620126" cy="3696101"/>
-                    </a:xfrm>
-                    <a:prstGeom prst="rect">
-                      <a:avLst/>
-                    </a:prstGeom>
-                    <a:noFill/>
-                    <a:ln w="9525">
-                      <a:noFill/>
-                      <a:headEnd/>
-                      <a:tailEnd/>
-                    </a:ln>
-                  </pic:spPr>
-                </pic:pic>
-              </a:graphicData>
-            </a:graphic>
-          </wp:inline>
-        </w:drawing>
-      </w:r>
-    </w:p>
-    <w:p>
-      <w:pPr>
-        <w:pStyle w:val="ImageCaption"/>
-      </w:pPr>
-      <w:bookmarkStart w:id="69" w:name="fig:future-abm"/>
-      <w:bookmarkEnd w:id="69"/>
-      <w:r>
-        <w:t xml:space="preserve">Figure 3.10: The respondents reaction to the question if they thing that they will apply ABM in the future.</w:t>
-      </w:r>
-    </w:p>
-    <w:bookmarkEnd w:id="70"/>
-    <w:bookmarkStart w:id="76" w:name="X75d3dc8f600062830baa4a9fa6b8ffcf7325409"/>
+        <w:t xml:space="preserve">We also asked the participants about their intentions in terms of ABM and their professional life. The majority of the respondents - 88%, wanted to apply ABM in the future in their research. Some of the respondents were already using ABM in their work. A large group (around 20-30%) was not sure yet how to apply ABM and wanted to read more on the subject or play a bit with the possibilities. Many respondents also shared the context to which they were thinking to apply ABM mentioning topics such as movement of people or goods over land or water, sometimes in relation to trade or other distribution mechanisms. Others thought of demography, social networks, migration or settlement distributions patterns. The natural environment and the interaction with humans in the past was also mentioned frequently, often in relation to GIS and the question of how complimentary these two computational techniques are. The archaeological periods that the participants were interested in were very diverse, ranging from the Paleolithic to the Medieval period.</w:t>
+      </w:r>
+    </w:p>
+    <w:bookmarkEnd w:id="67"/>
+    <w:bookmarkStart w:id="73" w:name="X75d3dc8f600062830baa4a9fa6b8ffcf7325409"/>
     <w:p>
       <w:pPr>
         <w:pStyle w:val="Heading2"/>
@@ -2448,7 +2405,7 @@
         <w:t xml:space="preserve">Beyond the creation of the OERs the project also worked on aligning the learning outcomes of the OERs with the Digital Competence Framework for Citizens and the Digital Archaeological Skills Passport.</w:t>
       </w:r>
     </w:p>
-    <w:bookmarkStart w:id="73" w:name="Xf129d8ce1b7ec897bba26c212a93c73a9820773"/>
+    <w:bookmarkStart w:id="70" w:name="Xf129d8ce1b7ec897bba26c212a93c73a9820773"/>
     <w:p>
       <w:pPr>
         <w:pStyle w:val="Heading3"/>
@@ -2499,7 +2456,7 @@
       <w:r>
         <w:t xml:space="preserve">For competence area 1. Information and data literacy: the tutorials mainly address 1.2 Evaluating Data, Information And Digital Content and 1.3 Managing Data, Information And Digital Content. In the ABMA educational materials, users learn about working with data, being critical of their digital content and how to model and manage the data in the context of an ABM. For tutorial 2 the user is expected to be able to find information using the NetLogo(Web) dictionary (</w:t>
       </w:r>
-      <w:hyperlink r:id="rId71">
+      <w:hyperlink r:id="rId68">
         <w:r>
           <w:rPr>
             <w:rStyle w:val="Hyperlink"/>
@@ -2516,7 +2473,7 @@
       <w:r>
         <w:t xml:space="preserve"> </w:t>
       </w:r>
-      <w:hyperlink r:id="rId72">
+      <w:hyperlink r:id="rId69">
         <w:r>
           <w:rPr>
             <w:rStyle w:val="Hyperlink"/>
@@ -2552,8 +2509,8 @@
         <w:t xml:space="preserve">Competence Area 5. Problem solving is very important and is closely tied to 3.4 Programming, since programming involves a lot of problem solving but also the general principles of model development that have a prominent place in the educational materials. In addition, the creation of a highly complex ABM consists of problem solving all the time, including development of research questions, conceptualisation of theories, experiment design and validating against data - all of which require creative abilities and high level understanding of the scientific process. All competencies are addressed: 5.1 Solving Technical Problems, is common when writing code, learning about coding, error handling and going from pseudocode to real code. The competence 5.2 Identifying Needs And Technological Responses, is a central issue of the course, while 5.3 Creatively Using Digital Technology is an important aspect of so-called model thinking necessary to develop robust and insightful models. In tutorial 2 various aspects of 5.4 Identifying Digital Competence Gaps, are relevant, since this tutorial force the user to assess their knowledge and skills.</w:t>
       </w:r>
     </w:p>
-    <w:bookmarkEnd w:id="73"/>
-    <w:bookmarkStart w:id="75" w:name="digital-skills-passport"/>
+    <w:bookmarkEnd w:id="70"/>
+    <w:bookmarkStart w:id="72" w:name="digital-skills-passport"/>
     <w:p>
       <w:pPr>
         <w:pStyle w:val="Heading3"/>
@@ -2799,7 +2756,7 @@
       <w:r>
         <w:t xml:space="preserve"> </w:t>
       </w:r>
-      <w:hyperlink r:id="rId74">
+      <w:hyperlink r:id="rId71">
         <w:r>
           <w:rPr>
             <w:rStyle w:val="Hyperlink"/>
@@ -2811,9 +2768,9 @@
         <w:t xml:space="preserve">.</w:t>
       </w:r>
     </w:p>
-    <w:bookmarkEnd w:id="75"/>
-    <w:bookmarkEnd w:id="76"/>
-    <w:bookmarkStart w:id="79" w:name="dissemination-of-tutorials"/>
+    <w:bookmarkEnd w:id="72"/>
+    <w:bookmarkEnd w:id="73"/>
+    <w:bookmarkStart w:id="76" w:name="dissemination-of-tutorials"/>
     <w:p>
       <w:pPr>
         <w:pStyle w:val="Heading2"/>
@@ -2838,7 +2795,7 @@
       <w:r>
         <w:t xml:space="preserve">The tutorials are publicly hosted on GitHub (</w:t>
       </w:r>
-      <w:hyperlink r:id="rId77">
+      <w:hyperlink r:id="rId74">
         <w:r>
           <w:rPr>
             <w:rStyle w:val="Hyperlink"/>
@@ -2858,7 +2815,7 @@
       <w:r>
         <w:t xml:space="preserve">. Anyone interested can download the tutorials and their source code. To increase the accessibility and visibility of the tutorials, they are also hosted on a static website (</w:t>
       </w:r>
-      <w:hyperlink r:id="rId78">
+      <w:hyperlink r:id="rId75">
         <w:r>
           <w:rPr>
             <w:rStyle w:val="Hyperlink"/>
@@ -2899,9 +2856,9 @@
         <w:t xml:space="preserve">and external resources people can use to learn agent-based modelling. The website was mainly developed by a student group from Saxion University of Applied Sciences, see the acknowledgements.</w:t>
       </w:r>
     </w:p>
-    <w:bookmarkEnd w:id="79"/>
-    <w:bookmarkEnd w:id="80"/>
-    <w:bookmarkStart w:id="81" w:name="conclusion"/>
+    <w:bookmarkEnd w:id="76"/>
+    <w:bookmarkEnd w:id="77"/>
+    <w:bookmarkStart w:id="78" w:name="conclusion"/>
     <w:p>
       <w:pPr>
         <w:pStyle w:val="Heading1"/>
@@ -2935,8 +2892,8 @@
         <w:t xml:space="preserve">Future aspects of these open learning materials will be the further application and integration within the educational programmes in our universities and hopefully in others too. We have made the material openly available and we hope that the ABM-community will stay involved and that future updates will be community driven.</w:t>
       </w:r>
     </w:p>
-    <w:bookmarkEnd w:id="81"/>
-    <w:bookmarkStart w:id="83" w:name="acknowledgements"/>
+    <w:bookmarkEnd w:id="78"/>
+    <w:bookmarkStart w:id="80" w:name="acknowledgements"/>
     <w:p>
       <w:pPr>
         <w:pStyle w:val="Heading1"/>
@@ -2961,7 +2918,7 @@
       <w:r>
         <w:t xml:space="preserve">This project was undertaken with the support of the Erasmus+ programme of the European Union (</w:t>
       </w:r>
-      <w:hyperlink r:id="rId82">
+      <w:hyperlink r:id="rId79">
         <w:r>
           <w:rPr>
             <w:rStyle w:val="Hyperlink"/>
@@ -3054,8 +3011,8 @@
         <w:t xml:space="preserve">(CF21-0382); IR was supported by the European Union’s Horizon 2020 Research and Innovation Programme under the Marie Skłodowska-Curie grant agreement no 754513, the Aarhus University Research Foundation and FWO grant number W001220N.</w:t>
       </w:r>
     </w:p>
-    <w:bookmarkEnd w:id="83"/>
-    <w:bookmarkStart w:id="127" w:name="references"/>
+    <w:bookmarkEnd w:id="80"/>
+    <w:bookmarkStart w:id="126" w:name="references"/>
     <w:p>
       <w:pPr>
         <w:pStyle w:val="Heading1"/>
@@ -3064,8 +3021,8 @@
         <w:t xml:space="preserve">References</w:t>
       </w:r>
     </w:p>
-    <w:bookmarkStart w:id="126" w:name="refs"/>
-    <w:bookmarkStart w:id="85" w:name="ref-aalpoel2024"/>
+    <w:bookmarkStart w:id="125" w:name="refs"/>
+    <w:bookmarkStart w:id="82" w:name="ref-aalpoel2024"/>
     <w:p>
       <w:pPr>
         <w:pStyle w:val="Bibliography"/>
@@ -3089,7 +3046,7 @@
       <w:r>
         <w:t xml:space="preserve">DOI: https://doi.org/</w:t>
       </w:r>
-      <w:hyperlink r:id="rId84">
+      <w:hyperlink r:id="rId81">
         <w:r>
           <w:rPr>
             <w:rStyle w:val="Hyperlink"/>
@@ -3101,8 +3058,8 @@
         <w:t xml:space="preserve">.</w:t>
       </w:r>
     </w:p>
-    <w:bookmarkEnd w:id="85"/>
-    <w:bookmarkStart w:id="87" w:name="ref-cobb2020"/>
+    <w:bookmarkEnd w:id="82"/>
+    <w:bookmarkStart w:id="84" w:name="ref-cobb2020"/>
     <w:p>
       <w:pPr>
         <w:pStyle w:val="Bibliography"/>
@@ -3123,7 +3080,7 @@
       <w:r>
         <w:t xml:space="preserve">. In: Cobb, H and Croucher, K (eds.). Oxford University Press. p. 0. DOI: https://doi.org/</w:t>
       </w:r>
-      <w:hyperlink r:id="rId86">
+      <w:hyperlink r:id="rId83">
         <w:r>
           <w:rPr>
             <w:rStyle w:val="Hyperlink"/>
@@ -3135,8 +3092,8 @@
         <w:t xml:space="preserve">.</w:t>
       </w:r>
     </w:p>
-    <w:bookmarkEnd w:id="87"/>
-    <w:bookmarkStart w:id="89" w:name="ref-councilofeurope2020"/>
+    <w:bookmarkEnd w:id="84"/>
+    <w:bookmarkStart w:id="86" w:name="ref-councilofeurope2020"/>
     <w:p>
       <w:pPr>
         <w:pStyle w:val="Bibliography"/>
@@ -3147,7 +3104,7 @@
       <w:r>
         <w:t xml:space="preserve"> </w:t>
       </w:r>
-      <w:hyperlink r:id="rId88">
+      <w:hyperlink r:id="rId85">
         <w:r>
           <w:rPr>
             <w:rStyle w:val="Hyperlink"/>
@@ -3161,8 +3118,8 @@
         <w:t xml:space="preserve">. Strasbourg: Council of Europe Publishing.</w:t>
       </w:r>
     </w:p>
-    <w:bookmarkEnd w:id="89"/>
-    <w:bookmarkStart w:id="90" w:name="ref-davies2018"/>
+    <w:bookmarkEnd w:id="86"/>
+    <w:bookmarkStart w:id="87" w:name="ref-davies2018"/>
     <w:p>
       <w:pPr>
         <w:pStyle w:val="Bibliography"/>
@@ -3187,8 +3144,8 @@
         <w:t xml:space="preserve">18(2): 27–32.</w:t>
       </w:r>
     </w:p>
-    <w:bookmarkEnd w:id="90"/>
-    <w:bookmarkStart w:id="92" w:name="ref-epstein1996"/>
+    <w:bookmarkEnd w:id="87"/>
+    <w:bookmarkStart w:id="89" w:name="ref-epstein1996"/>
     <w:p>
       <w:pPr>
         <w:pStyle w:val="Bibliography"/>
@@ -3209,7 +3166,7 @@
       <w:r>
         <w:t xml:space="preserve">. The MIT Press. DOI: https://doi.org/</w:t>
       </w:r>
-      <w:hyperlink r:id="rId91">
+      <w:hyperlink r:id="rId88">
         <w:r>
           <w:rPr>
             <w:rStyle w:val="Hyperlink"/>
@@ -3221,8 +3178,8 @@
         <w:t xml:space="preserve">.</w:t>
       </w:r>
     </w:p>
-    <w:bookmarkEnd w:id="92"/>
-    <w:bookmarkStart w:id="94" w:name="X32e7d84f798fecaddc8b57b85323e29cd5798d5"/>
+    <w:bookmarkEnd w:id="89"/>
+    <w:bookmarkStart w:id="91" w:name="X32e7d84f798fecaddc8b57b85323e29cd5798d5"/>
     <w:p>
       <w:pPr>
         <w:pStyle w:val="Bibliography"/>
@@ -3233,7 +3190,7 @@
       <w:r>
         <w:t xml:space="preserve"> </w:t>
       </w:r>
-      <w:hyperlink r:id="rId93">
+      <w:hyperlink r:id="rId90">
         <w:r>
           <w:rPr>
             <w:rStyle w:val="Hyperlink"/>
@@ -3247,8 +3204,8 @@
         <w:t xml:space="preserve">.</w:t>
       </w:r>
     </w:p>
-    <w:bookmarkEnd w:id="94"/>
-    <w:bookmarkStart w:id="96" w:name="ref-grolemund2011"/>
+    <w:bookmarkEnd w:id="91"/>
+    <w:bookmarkStart w:id="93" w:name="ref-grolemund2011"/>
     <w:p>
       <w:pPr>
         <w:pStyle w:val="Bibliography"/>
@@ -3259,7 +3216,7 @@
       <w:r>
         <w:t xml:space="preserve"> </w:t>
       </w:r>
-      <w:hyperlink r:id="rId95">
+      <w:hyperlink r:id="rId92">
         <w:r>
           <w:rPr>
             <w:rStyle w:val="Hyperlink"/>
@@ -3287,8 +3244,8 @@
         <w:t xml:space="preserve">40(3): 125.</w:t>
       </w:r>
     </w:p>
-    <w:bookmarkEnd w:id="96"/>
-    <w:bookmarkStart w:id="98" w:name="ref-jutte2024"/>
+    <w:bookmarkEnd w:id="93"/>
+    <w:bookmarkStart w:id="95" w:name="ref-jutte2024"/>
     <w:p>
       <w:pPr>
         <w:pStyle w:val="Bibliography"/>
@@ -3309,7 +3266,7 @@
       <w:r>
         <w:t xml:space="preserve">. Zenodo. DOI: https://doi.org/</w:t>
       </w:r>
-      <w:hyperlink r:id="rId97">
+      <w:hyperlink r:id="rId94">
         <w:r>
           <w:rPr>
             <w:rStyle w:val="Hyperlink"/>
@@ -3321,8 +3278,8 @@
         <w:t xml:space="preserve">.</w:t>
       </w:r>
     </w:p>
-    <w:bookmarkEnd w:id="98"/>
-    <w:bookmarkStart w:id="100" w:name="ref-karl2019"/>
+    <w:bookmarkEnd w:id="95"/>
+    <w:bookmarkStart w:id="97" w:name="ref-karl2019"/>
     <w:p>
       <w:pPr>
         <w:pStyle w:val="Bibliography"/>
@@ -3355,7 +3312,7 @@
       <w:r>
         <w:t xml:space="preserve">42: 237–249. DOI: https://doi.org/</w:t>
       </w:r>
-      <w:hyperlink r:id="rId99">
+      <w:hyperlink r:id="rId96">
         <w:r>
           <w:rPr>
             <w:rStyle w:val="Hyperlink"/>
@@ -3367,19 +3324,56 @@
         <w:t xml:space="preserve">.</w:t>
       </w:r>
     </w:p>
-    <w:bookmarkEnd w:id="100"/>
-    <w:bookmarkStart w:id="102" w:name="ref-rcoreteam2023"/>
+    <w:bookmarkEnd w:id="97"/>
+    <w:bookmarkStart w:id="99" w:name="ref-marwick2017"/>
     <w:p>
       <w:pPr>
         <w:pStyle w:val="Bibliography"/>
       </w:pPr>
       <w:r>
+        <w:t xml:space="preserve">Marwick, B. 2017 Computational Reproducibility in Archaeological Research: Basic Principles and a Case Study of Their Implementation.</w:t>
+      </w:r>
+      <w:r>
+        <w:t xml:space="preserve"> </w:t>
+      </w:r>
+      <w:r>
+        <w:rPr>
+          <w:iCs/>
+          <w:i/>
+        </w:rPr>
+        <w:t xml:space="preserve">Journal of Archaeological Method and Theory</w:t>
+      </w:r>
+      <w:r>
+        <w:t xml:space="preserve"> </w:t>
+      </w:r>
+      <w:r>
+        <w:t xml:space="preserve">24(2): 424–450. DOI: https://doi.org/</w:t>
+      </w:r>
+      <w:hyperlink r:id="rId98">
+        <w:r>
+          <w:rPr>
+            <w:rStyle w:val="Hyperlink"/>
+          </w:rPr>
+          <w:t xml:space="preserve">10.1007/s10816-015-9272-9</w:t>
+        </w:r>
+      </w:hyperlink>
+      <w:r>
+        <w:t xml:space="preserve">.</w:t>
+      </w:r>
+    </w:p>
+    <w:bookmarkEnd w:id="99"/>
+    <w:bookmarkStart w:id="101" w:name="ref-rcoreteam2023"/>
+    <w:p>
+      <w:pPr>
+        <w:pStyle w:val="Bibliography"/>
+      </w:pPr>
+      <w:r>
         <w:t xml:space="preserve">R Core Team. 2023</w:t>
       </w:r>
       <w:r>
         <w:t xml:space="preserve"> </w:t>
       </w:r>
-      <w:hyperlink r:id="rId101">
+      <w:hyperlink r:id="rId100">
         <w:r>
           <w:rPr>
             <w:rStyle w:val="Hyperlink"/>
@@ -3393,8 +3387,8 @@
         <w:t xml:space="preserve">.</w:t>
       </w:r>
     </w:p>
-    <w:bookmarkEnd w:id="102"/>
-    <w:bookmarkStart w:id="104" w:name="ref-rocks-macqueen2024"/>
+    <w:bookmarkEnd w:id="101"/>
+    <w:bookmarkStart w:id="103" w:name="ref-rocks-macqueen2024"/>
     <w:p>
       <w:pPr>
         <w:pStyle w:val="Bibliography"/>
@@ -3415,7 +3409,7 @@
       <w:r>
         <w:t xml:space="preserve">. Zenodo. DOI: https://doi.org/</w:t>
       </w:r>
-      <w:hyperlink r:id="rId103">
+      <w:hyperlink r:id="rId102">
         <w:r>
           <w:rPr>
             <w:rStyle w:val="Hyperlink"/>
@@ -3427,8 +3421,8 @@
         <w:t xml:space="preserve">.</w:t>
       </w:r>
     </w:p>
-    <w:bookmarkEnd w:id="104"/>
-    <w:bookmarkStart w:id="105" w:name="ref-romanowska2018"/>
+    <w:bookmarkEnd w:id="103"/>
+    <w:bookmarkStart w:id="104" w:name="ref-romanowska2018"/>
     <w:p>
       <w:pPr>
         <w:pStyle w:val="Bibliography"/>
@@ -3450,8 +3444,8 @@
         <w:t xml:space="preserve">. In: Remesal Rodriguez, J, Revilla Calvo, V, and Bermudez Lorenzo, JM (eds.). Barcelona, Spain: Universitat de Barcelona * Servei de Publicacions. pp. 107–118.</w:t>
       </w:r>
     </w:p>
-    <w:bookmarkEnd w:id="105"/>
-    <w:bookmarkStart w:id="107" w:name="ref-romanowska2023"/>
+    <w:bookmarkEnd w:id="104"/>
+    <w:bookmarkStart w:id="106" w:name="ref-romanowska2023"/>
     <w:p>
       <w:pPr>
         <w:pStyle w:val="Bibliography"/>
@@ -3472,7 +3466,7 @@
       <w:r>
         <w:t xml:space="preserve">. In: Kalayci, T, Lambers, K, and Klinkenberg, V (eds.). Analecta praehistorica leidensia. Leiden: Sidestone Press. pp. 95–112. DOI: https://doi.org/</w:t>
       </w:r>
-      <w:hyperlink r:id="rId106">
+      <w:hyperlink r:id="rId105">
         <w:r>
           <w:rPr>
             <w:rStyle w:val="Hyperlink"/>
@@ -3484,8 +3478,8 @@
         <w:t xml:space="preserve">.</w:t>
       </w:r>
     </w:p>
-    <w:bookmarkEnd w:id="107"/>
-    <w:bookmarkStart w:id="109" w:name="ref-romanowska2021a"/>
+    <w:bookmarkEnd w:id="106"/>
+    <w:bookmarkStart w:id="108" w:name="ref-romanowska2021a"/>
     <w:p>
       <w:pPr>
         <w:pStyle w:val="Bibliography"/>
@@ -3496,7 +3490,7 @@
       <w:r>
         <w:t xml:space="preserve"> </w:t>
       </w:r>
-      <w:hyperlink r:id="rId108">
+      <w:hyperlink r:id="rId107">
         <w:r>
           <w:rPr>
             <w:rStyle w:val="Hyperlink"/>
@@ -3510,8 +3504,8 @@
         <w:t xml:space="preserve">. Santa Fe: Santa Fe Institute Press.</w:t>
       </w:r>
     </w:p>
-    <w:bookmarkEnd w:id="109"/>
-    <w:bookmarkStart w:id="111" w:name="ref-scherjon2019"/>
+    <w:bookmarkEnd w:id="108"/>
+    <w:bookmarkStart w:id="110" w:name="ref-scherjon2019"/>
     <w:p>
       <w:pPr>
         <w:pStyle w:val="Bibliography"/>
@@ -3553,7 +3547,7 @@
       <w:r>
         <w:t xml:space="preserve">2(1): 7988. DOI: https://doi.org/</w:t>
       </w:r>
-      <w:hyperlink r:id="rId110">
+      <w:hyperlink r:id="rId109">
         <w:r>
           <w:rPr>
             <w:rStyle w:val="Hyperlink"/>
@@ -3565,8 +3559,8 @@
         <w:t xml:space="preserve">.</w:t>
       </w:r>
     </w:p>
-    <w:bookmarkEnd w:id="111"/>
-    <w:bookmarkStart w:id="113" w:name="ref-visser2024"/>
+    <w:bookmarkEnd w:id="110"/>
+    <w:bookmarkStart w:id="112" w:name="ref-visser2024"/>
     <w:p>
       <w:pPr>
         <w:pStyle w:val="Bibliography"/>
@@ -3587,7 +3581,7 @@
       <w:r>
         <w:t xml:space="preserve">. DOI: https://doi.org/</w:t>
       </w:r>
-      <w:hyperlink r:id="rId112">
+      <w:hyperlink r:id="rId111">
         <w:r>
           <w:rPr>
             <w:rStyle w:val="Hyperlink"/>
@@ -3599,8 +3593,8 @@
         <w:t xml:space="preserve">.</w:t>
       </w:r>
     </w:p>
-    <w:bookmarkEnd w:id="113"/>
-    <w:bookmarkStart w:id="115" w:name="ref-wickham2016"/>
+    <w:bookmarkEnd w:id="112"/>
+    <w:bookmarkStart w:id="114" w:name="ref-wickham2016"/>
     <w:p>
       <w:pPr>
         <w:pStyle w:val="Bibliography"/>
@@ -3611,7 +3605,7 @@
       <w:r>
         <w:t xml:space="preserve"> </w:t>
       </w:r>
-      <w:hyperlink r:id="rId114">
+      <w:hyperlink r:id="rId113">
         <w:r>
           <w:rPr>
             <w:rStyle w:val="Hyperlink"/>
@@ -3625,8 +3619,8 @@
         <w:t xml:space="preserve">. Springer-Verlag New York.</w:t>
       </w:r>
     </w:p>
-    <w:bookmarkEnd w:id="115"/>
-    <w:bookmarkStart w:id="117" w:name="ref-wickham2023b"/>
+    <w:bookmarkEnd w:id="114"/>
+    <w:bookmarkStart w:id="116" w:name="ref-wickham2023b"/>
     <w:p>
       <w:pPr>
         <w:pStyle w:val="Bibliography"/>
@@ -3637,7 +3631,7 @@
       <w:r>
         <w:t xml:space="preserve"> </w:t>
       </w:r>
-      <w:hyperlink r:id="rId116">
+      <w:hyperlink r:id="rId115">
         <w:r>
           <w:rPr>
             <w:rStyle w:val="Hyperlink"/>
@@ -3651,8 +3645,8 @@
         <w:t xml:space="preserve">.</w:t>
       </w:r>
     </w:p>
-    <w:bookmarkEnd w:id="117"/>
-    <w:bookmarkStart w:id="119" w:name="ref-wickham2023c"/>
+    <w:bookmarkEnd w:id="116"/>
+    <w:bookmarkStart w:id="118" w:name="ref-wickham2023c"/>
     <w:p>
       <w:pPr>
         <w:pStyle w:val="Bibliography"/>
@@ -3663,7 +3657,7 @@
       <w:r>
         <w:t xml:space="preserve"> </w:t>
       </w:r>
-      <w:hyperlink r:id="rId118">
+      <w:hyperlink r:id="rId117">
         <w:r>
           <w:rPr>
             <w:rStyle w:val="Hyperlink"/>
@@ -3677,8 +3671,8 @@
         <w:t xml:space="preserve">.</w:t>
       </w:r>
     </w:p>
-    <w:bookmarkEnd w:id="119"/>
-    <w:bookmarkStart w:id="121" w:name="ref-wickham2023a"/>
+    <w:bookmarkEnd w:id="118"/>
+    <w:bookmarkStart w:id="120" w:name="ref-wickham2023a"/>
     <w:p>
       <w:pPr>
         <w:pStyle w:val="Bibliography"/>
@@ -3689,7 +3683,7 @@
       <w:r>
         <w:t xml:space="preserve"> </w:t>
       </w:r>
-      <w:hyperlink r:id="rId120">
+      <w:hyperlink r:id="rId119">
         <w:r>
           <w:rPr>
             <w:rStyle w:val="Hyperlink"/>
@@ -3703,8 +3697,8 @@
         <w:t xml:space="preserve">.</w:t>
       </w:r>
     </w:p>
-    <w:bookmarkEnd w:id="121"/>
-    <w:bookmarkStart w:id="123" w:name="ref-wickham2023"/>
+    <w:bookmarkEnd w:id="120"/>
+    <w:bookmarkStart w:id="122" w:name="ref-wickham2023"/>
     <w:p>
       <w:pPr>
         <w:pStyle w:val="Bibliography"/>
@@ -3715,7 +3709,7 @@
       <w:r>
         <w:t xml:space="preserve"> </w:t>
       </w:r>
-      <w:hyperlink r:id="rId122">
+      <w:hyperlink r:id="rId121">
         <w:r>
           <w:rPr>
             <w:rStyle w:val="Hyperlink"/>
@@ -3729,8 +3723,8 @@
         <w:t xml:space="preserve">.</w:t>
       </w:r>
     </w:p>
-    <w:bookmarkEnd w:id="123"/>
-    <w:bookmarkStart w:id="125" w:name="ref-young1995"/>
+    <w:bookmarkEnd w:id="122"/>
+    <w:bookmarkStart w:id="124" w:name="ref-young1995"/>
     <w:p>
       <w:pPr>
         <w:pStyle w:val="Bibliography"/>
@@ -3754,7 +3748,7 @@
       <w:r>
         <w:t xml:space="preserve">22(1): 89–92. DOI: https://doi.org/</w:t>
       </w:r>
-      <w:hyperlink r:id="rId124">
+      <w:hyperlink r:id="rId123">
         <w:r>
           <w:rPr>
             <w:rStyle w:val="Hyperlink"/>
@@ -3766,9 +3760,9 @@
         <w:t xml:space="preserve">.</w:t>
       </w:r>
     </w:p>
+    <w:bookmarkEnd w:id="124"/>
     <w:bookmarkEnd w:id="125"/>
     <w:bookmarkEnd w:id="126"/>
-    <w:bookmarkEnd w:id="127"/>
     <w:sectPr/>
   </w:body>
 </w:document>

</xml_diff>